<commit_message>
Primera version keaton( faltan colisiones)
</commit_message>
<xml_diff>
--- a/Informe.docx
+++ b/Informe.docx
@@ -611,45 +611,51 @@
         <w:t xml:space="preserve"> </w:t>
       </w:r>
       <w:r>
-        <w:t>Ya que el jugador tiene un número finito de bombas, el sistema para que nunca se terminen es ir recogiéndolas por el mapa, el jugador solo puede tener un máximo de 10 bombas. Por lo que si ya tiene el máximo y recoge otra, esta desaparecerá pero no aumentará el número de bombas del  jugador.</w:t>
-      </w:r>
-    </w:p>
-    <w:p>
-      <w:pPr>
-        <w:pStyle w:val="Prrafodelista"/>
-        <w:rPr>
-          <w:b/>
-        </w:rPr>
-      </w:pPr>
-    </w:p>
-    <w:p>
-      <w:pPr>
-        <w:pStyle w:val="Prrafodelista"/>
-        <w:numPr>
-          <w:ilvl w:val="0"/>
-          <w:numId w:val="6"/>
-        </w:numPr>
-        <w:rPr>
-          <w:b/>
-        </w:rPr>
-      </w:pPr>
-      <w:r>
-        <w:rPr>
-          <w:b/>
-        </w:rPr>
-        <w:t>Flechas:</w:t>
-      </w:r>
-      <w:r>
-        <w:rPr>
-          <w:b/>
-        </w:rPr>
-        <w:t xml:space="preserve"> </w:t>
-      </w:r>
-      <w:r>
-        <w:t>Al igual que con las bombas el jugador podrá recoger flechas, que disparará con su arco.</w:t>
+        <w:t>Ya que el jugador tiene un número finito de bombas, el sistema para que nunca se terminen es ir recogiéndolas por el mapa,</w:t>
+      </w:r>
+      <w:r>
+        <w:t xml:space="preserve"> cada vez que recoja</w:t>
       </w:r>
       <w:bookmarkStart w:id="0" w:name="_GoBack"/>
       <w:bookmarkEnd w:id="0"/>
+      <w:r>
+        <w:t xml:space="preserve"> una bomba se añadirán 5 a su inventario.</w:t>
+      </w:r>
+    </w:p>
+    <w:p>
+      <w:pPr>
+        <w:pStyle w:val="Prrafodelista"/>
+        <w:rPr>
+          <w:b/>
+        </w:rPr>
+      </w:pPr>
+    </w:p>
+    <w:p>
+      <w:pPr>
+        <w:pStyle w:val="Prrafodelista"/>
+        <w:numPr>
+          <w:ilvl w:val="0"/>
+          <w:numId w:val="6"/>
+        </w:numPr>
+        <w:rPr>
+          <w:b/>
+        </w:rPr>
+      </w:pPr>
+      <w:r>
+        <w:rPr>
+          <w:b/>
+        </w:rPr>
+        <w:t>Flechas:</w:t>
+      </w:r>
+      <w:r>
+        <w:rPr>
+          <w:b/>
+        </w:rPr>
+        <w:t xml:space="preserve"> </w:t>
+      </w:r>
+      <w:r>
+        <w:t>Al igual que con las bombas el jugador podrá recoger flechas, que disparará con su arco.</w:t>
+      </w:r>
     </w:p>
     <w:p>
       <w:pPr>

</xml_diff>

<commit_message>
revision y actualizacion de informe
Cambiado algunas cosas e incliudo el sistema de guardado
</commit_message>
<xml_diff>
--- a/Informe.docx
+++ b/Informe.docx
@@ -100,7 +100,7 @@
         </w:numPr>
       </w:pPr>
       <w:r>
-        <w:t xml:space="preserve">En la parte izquierda se podrá pulsar en una llave, que mostrará y esconderá el marcador de llaves. </w:t>
+        <w:t>En la parte inferior central se podrá ver el marcador de rupias.</w:t>
       </w:r>
     </w:p>
     <w:p>
@@ -112,7 +112,12 @@
         </w:numPr>
       </w:pPr>
       <w:r>
-        <w:t>En la parte inferior central se podrá ver el marcador de rupias.</w:t>
+        <w:t>En la parte superior central hay un indicador de las llaves disponibles, el cual solo se puede ver si estas dentro de la mazmorra, y si estas fuera de la mazmorra será</w:t>
+      </w:r>
+      <w:bookmarkStart w:id="0" w:name="_GoBack"/>
+      <w:bookmarkEnd w:id="0"/>
+      <w:r>
+        <w:t xml:space="preserve"> invisible.</w:t>
       </w:r>
     </w:p>
     <w:p>
@@ -145,15 +150,7 @@
         </w:numPr>
       </w:pPr>
       <w:r>
-        <w:t xml:space="preserve">Abajo a la derecha está el menú de pausa, que permite continuar jugando, borrar la partida y </w:t>
-      </w:r>
-      <w:bookmarkStart w:id="0" w:name="_GoBack"/>
-      <w:r>
-        <w:t>empezar</w:t>
-      </w:r>
-      <w:bookmarkEnd w:id="0"/>
-      <w:r>
-        <w:t xml:space="preserve"> de nuevo o guardar la partida.</w:t>
+        <w:t>Abajo a la derecha está el menú de pausa, que permite continuar jugando, borrar la partida o guardar la partida.</w:t>
       </w:r>
     </w:p>
     <w:p/>
@@ -283,36 +280,6 @@
     </w:p>
     <w:p>
       <w:pPr>
-        <w:pStyle w:val="Prrafodelista"/>
-        <w:numPr>
-          <w:ilvl w:val="0"/>
-          <w:numId w:val="3"/>
-        </w:numPr>
-        <w:rPr>
-          <w:b/>
-        </w:rPr>
-      </w:pPr>
-      <w:r>
-        <w:rPr>
-          <w:b/>
-        </w:rPr>
-        <w:t>Arco</w:t>
-      </w:r>
-      <w:r>
-        <w:rPr>
-          <w:b/>
-        </w:rPr>
-        <w:t>:</w:t>
-      </w:r>
-      <w:r>
-        <w:t xml:space="preserve"> </w:t>
-      </w:r>
-      <w:r>
-        <w:t>El personaje lanza una flecha, con un arco, y hace daño a los enemigos que encuentra a su paso. Al igual que las bombas, el usuario tiene un número finito de flechas que podrá lanzar.</w:t>
-      </w:r>
-    </w:p>
-    <w:p>
-      <w:pPr>
         <w:pStyle w:val="Ttulo1"/>
         <w:numPr>
           <w:ilvl w:val="0"/>
@@ -611,8 +578,137 @@
         <w:rPr>
           <w:b/>
         </w:rPr>
+        <w:t>Interruptores:</w:t>
+      </w:r>
+      <w:r>
+        <w:rPr>
+          <w:b/>
+        </w:rPr>
+        <w:t xml:space="preserve"> </w:t>
+      </w:r>
+      <w:r>
+        <w:t xml:space="preserve">Este tipo de </w:t>
+      </w:r>
+      <w:proofErr w:type="spellStart"/>
+      <w:r>
+        <w:t>interaccionables</w:t>
+      </w:r>
+      <w:proofErr w:type="spellEnd"/>
+      <w:r>
+        <w:t xml:space="preserve"> los activa el jugador situándose encima de ellos, sirven para desbloquear ciertas cosas, como por ejemplo hacer aparecer un cofre al activar todos los interruptores de una sala.</w:t>
+      </w:r>
+    </w:p>
+    <w:p>
+      <w:pPr>
+        <w:pStyle w:val="Prrafodelista"/>
+        <w:rPr>
+          <w:b/>
+        </w:rPr>
+      </w:pPr>
+    </w:p>
+    <w:p>
+      <w:pPr>
+        <w:pStyle w:val="Prrafodelista"/>
+        <w:numPr>
+          <w:ilvl w:val="0"/>
+          <w:numId w:val="5"/>
+        </w:numPr>
+        <w:rPr>
+          <w:b/>
+        </w:rPr>
+      </w:pPr>
+      <w:r>
+        <w:rPr>
+          <w:b/>
+        </w:rPr>
         <w:lastRenderedPageBreak/>
-        <w:t>Interruptores:</w:t>
+        <w:t xml:space="preserve">Puertas: </w:t>
+      </w:r>
+      <w:r>
+        <w:t xml:space="preserve">Permiten al jugador cambiar de sala dentro de la mazmorra, para abrirlas es necesario haber cogido anteriormente la llave que abra la puerta. Hay dos tipos de puertas, que se corresponden con los dos tipos de llave, una puerta normal y una puerta jefe. </w:t>
+      </w:r>
+    </w:p>
+    <w:p>
+      <w:pPr>
+        <w:pStyle w:val="Prrafodelista"/>
+        <w:rPr>
+          <w:b/>
+        </w:rPr>
+      </w:pPr>
+    </w:p>
+    <w:p>
+      <w:pPr>
+        <w:pStyle w:val="Prrafodelista"/>
+        <w:numPr>
+          <w:ilvl w:val="0"/>
+          <w:numId w:val="5"/>
+        </w:numPr>
+        <w:rPr>
+          <w:b/>
+        </w:rPr>
+      </w:pPr>
+      <w:r>
+        <w:rPr>
+          <w:b/>
+        </w:rPr>
+        <w:t xml:space="preserve">Cuevas: </w:t>
+      </w:r>
+      <w:r>
+        <w:t xml:space="preserve">Permiten al jugador pasar del mapa principal a una mazmorra. </w:t>
+      </w:r>
+    </w:p>
+    <w:p>
+      <w:pPr>
+        <w:pStyle w:val="Prrafodelista"/>
+        <w:rPr>
+          <w:b/>
+        </w:rPr>
+      </w:pPr>
+    </w:p>
+    <w:p>
+      <w:pPr>
+        <w:rPr>
+          <w:b/>
+        </w:rPr>
+      </w:pPr>
+    </w:p>
+    <w:p>
+      <w:pPr>
+        <w:pStyle w:val="Ttulo1"/>
+        <w:numPr>
+          <w:ilvl w:val="0"/>
+          <w:numId w:val="2"/>
+        </w:numPr>
+      </w:pPr>
+      <w:proofErr w:type="spellStart"/>
+      <w:r>
+        <w:t>Recolectables</w:t>
+      </w:r>
+      <w:proofErr w:type="spellEnd"/>
+    </w:p>
+    <w:p/>
+    <w:p>
+      <w:pPr>
+        <w:pStyle w:val="Prrafodelista"/>
+        <w:numPr>
+          <w:ilvl w:val="0"/>
+          <w:numId w:val="6"/>
+        </w:numPr>
+        <w:rPr>
+          <w:b/>
+        </w:rPr>
+      </w:pPr>
+      <w:r>
+        <w:rPr>
+          <w:b/>
+        </w:rPr>
+        <w:t>Corazones</w:t>
+      </w:r>
+      <w:r>
+        <w:rPr>
+          <w:b/>
+        </w:rPr>
+        <w:t>:</w:t>
       </w:r>
       <w:r>
         <w:rPr>
@@ -621,87 +717,166 @@
         <w:t xml:space="preserve"> </w:t>
       </w:r>
       <w:r>
-        <w:t xml:space="preserve">Este tipo de </w:t>
+        <w:t xml:space="preserve">Con este </w:t>
       </w:r>
       <w:proofErr w:type="spellStart"/>
       <w:r>
-        <w:t>interaccionables</w:t>
+        <w:t>recolectable</w:t>
       </w:r>
       <w:proofErr w:type="spellEnd"/>
       <w:r>
-        <w:t xml:space="preserve"> los activa el jugador situándose encima de ellos, sirven para desbloquear ciertas cosas, como por ejemplo hacer aparecer un cofre al activar todos los interruptores de una sala.</w:t>
-      </w:r>
-    </w:p>
-    <w:p>
-      <w:pPr>
-        <w:pStyle w:val="Prrafodelista"/>
-        <w:rPr>
-          <w:b/>
-        </w:rPr>
-      </w:pPr>
-    </w:p>
-    <w:p>
-      <w:pPr>
-        <w:pStyle w:val="Prrafodelista"/>
-        <w:numPr>
-          <w:ilvl w:val="0"/>
-          <w:numId w:val="5"/>
-        </w:numPr>
-        <w:rPr>
-          <w:b/>
-        </w:rPr>
-      </w:pPr>
-      <w:r>
-        <w:rPr>
-          <w:b/>
-        </w:rPr>
-        <w:t xml:space="preserve">Puertas: </w:t>
-      </w:r>
-      <w:r>
-        <w:t xml:space="preserve">Permiten al jugador cambiar de sala dentro de la mazmorra, para abrirlas es necesario haber cogido anteriormente la llave que abra la puerta. Hay dos tipos de puertas, que se corresponden con los dos tipos de llave, una puerta normal y una puerta jefe. </w:t>
-      </w:r>
-    </w:p>
-    <w:p>
-      <w:pPr>
-        <w:pStyle w:val="Prrafodelista"/>
-        <w:rPr>
-          <w:b/>
-        </w:rPr>
-      </w:pPr>
-    </w:p>
-    <w:p>
-      <w:pPr>
-        <w:pStyle w:val="Prrafodelista"/>
-        <w:numPr>
-          <w:ilvl w:val="0"/>
-          <w:numId w:val="5"/>
-        </w:numPr>
-        <w:rPr>
-          <w:b/>
-        </w:rPr>
-      </w:pPr>
-      <w:r>
-        <w:rPr>
-          <w:b/>
-        </w:rPr>
-        <w:t xml:space="preserve">Cuevas: </w:t>
-      </w:r>
-      <w:r>
-        <w:t xml:space="preserve">Permiten al jugador pasar del mapa principal a una mazmorra. </w:t>
-      </w:r>
-    </w:p>
-    <w:p>
-      <w:pPr>
-        <w:pStyle w:val="Prrafodelista"/>
-        <w:rPr>
-          <w:b/>
-        </w:rPr>
-      </w:pPr>
-    </w:p>
-    <w:p>
-      <w:pPr>
-        <w:rPr>
-          <w:b/>
+        <w:t>, el jugador se cura si ya ha sido dañado, o si n</w:t>
+      </w:r>
+      <w:r>
+        <w:t xml:space="preserve">o se le aumenta su vida máxima; dependiendo de la imagen que tenga el corazón </w:t>
+      </w:r>
+      <w:proofErr w:type="spellStart"/>
+      <w:r>
+        <w:t>recolectable</w:t>
+      </w:r>
+      <w:proofErr w:type="spellEnd"/>
+      <w:r>
+        <w:t xml:space="preserve"> se producirá uno de los dos sucesos anteriores. </w:t>
+      </w:r>
+      <w:r>
+        <w:t xml:space="preserve"> El contador de vidas aparece en la parte superior izquierda de la pantalla.</w:t>
+      </w:r>
+    </w:p>
+    <w:p>
+      <w:pPr>
+        <w:pStyle w:val="Prrafodelista"/>
+        <w:rPr>
+          <w:b/>
+        </w:rPr>
+      </w:pPr>
+    </w:p>
+    <w:p>
+      <w:pPr>
+        <w:pStyle w:val="Prrafodelista"/>
+        <w:numPr>
+          <w:ilvl w:val="0"/>
+          <w:numId w:val="6"/>
+        </w:numPr>
+        <w:rPr>
+          <w:b/>
+        </w:rPr>
+      </w:pPr>
+      <w:r>
+        <w:rPr>
+          <w:b/>
+        </w:rPr>
+        <w:t>Rupias:</w:t>
+      </w:r>
+      <w:r>
+        <w:rPr>
+          <w:b/>
+        </w:rPr>
+        <w:t xml:space="preserve"> </w:t>
+      </w:r>
+      <w:r>
+        <w:t xml:space="preserve">Este </w:t>
+      </w:r>
+      <w:proofErr w:type="spellStart"/>
+      <w:r>
+        <w:t>recolectable</w:t>
+      </w:r>
+      <w:proofErr w:type="spellEnd"/>
+      <w:r>
+        <w:t xml:space="preserve"> puede ser de distintos colores, verde, roja, azul o amarilla y puede valer 1, 5, 10 o 20 puntos respectivamente. El contador de puntos se podrá ver en la parte inferior en el centro.</w:t>
+      </w:r>
+    </w:p>
+    <w:p>
+      <w:pPr>
+        <w:pStyle w:val="Prrafodelista"/>
+        <w:rPr>
+          <w:b/>
+        </w:rPr>
+      </w:pPr>
+    </w:p>
+    <w:p>
+      <w:pPr>
+        <w:pStyle w:val="Prrafodelista"/>
+        <w:numPr>
+          <w:ilvl w:val="0"/>
+          <w:numId w:val="6"/>
+        </w:numPr>
+        <w:rPr>
+          <w:b/>
+        </w:rPr>
+      </w:pPr>
+      <w:r>
+        <w:rPr>
+          <w:b/>
+        </w:rPr>
+        <w:t>Bombas:</w:t>
+      </w:r>
+      <w:r>
+        <w:rPr>
+          <w:b/>
+        </w:rPr>
+        <w:t xml:space="preserve"> </w:t>
+      </w:r>
+      <w:r>
+        <w:t>Ya que el jugador tiene un número finito de bombas, el sistema para que nunca se terminen es ir recogiéndolas por el mapa,</w:t>
+      </w:r>
+      <w:r>
+        <w:t xml:space="preserve"> cada vez que recoja una bomba se añadirán 5 a su inventario.</w:t>
+      </w:r>
+    </w:p>
+    <w:p>
+      <w:pPr>
+        <w:pStyle w:val="Prrafodelista"/>
+        <w:rPr>
+          <w:b/>
+        </w:rPr>
+      </w:pPr>
+    </w:p>
+    <w:p>
+      <w:pPr>
+        <w:pStyle w:val="Prrafodelista"/>
+        <w:rPr>
+          <w:b/>
+        </w:rPr>
+      </w:pPr>
+    </w:p>
+    <w:p>
+      <w:pPr>
+        <w:pStyle w:val="Prrafodelista"/>
+        <w:numPr>
+          <w:ilvl w:val="0"/>
+          <w:numId w:val="6"/>
+        </w:numPr>
+        <w:rPr>
+          <w:b/>
+        </w:rPr>
+      </w:pPr>
+      <w:r>
+        <w:rPr>
+          <w:b/>
+        </w:rPr>
+        <w:t>Llaves</w:t>
+      </w:r>
+      <w:r>
+        <w:rPr>
+          <w:b/>
+        </w:rPr>
+        <w:t>:</w:t>
+      </w:r>
+      <w:r>
+        <w:rPr>
+          <w:b/>
+        </w:rPr>
+        <w:t xml:space="preserve"> </w:t>
+      </w:r>
+      <w:r>
+        <w:t>El jugador puede encontrar por el mapa diferentes tipos de llaves, llaves normales o llaves jefe, las primeras sirven para abrir puertas normales y las segundas sirven para abrir las puertas que dan acceso a la sala del enemigo jefe.</w:t>
+      </w:r>
+    </w:p>
+    <w:p>
+      <w:pPr>
+        <w:pStyle w:val="Prrafodelista"/>
+        <w:rPr>
+          <w:u w:val="single"/>
         </w:rPr>
       </w:pPr>
     </w:p>
@@ -713,243 +888,120 @@
           <w:numId w:val="2"/>
         </w:numPr>
       </w:pPr>
+      <w:r>
+        <w:t>Guardado de partida</w:t>
+      </w:r>
+    </w:p>
+    <w:p>
+      <w:pPr>
+        <w:ind w:left="708"/>
+      </w:pPr>
+    </w:p>
+    <w:p>
+      <w:pPr>
+        <w:ind w:left="708"/>
+      </w:pPr>
+      <w:r>
+        <w:t>El sistema de guardado lo hemos implementado usando el “Almacenamiento local”, que es una nueva característica de HTML5 y que permite guardar información en el lado del cliente de hasta 5M. Esto nos permite guardar información en forma de clave y valor de la siguiente manera:</w:t>
+      </w:r>
+    </w:p>
+    <w:p>
+      <w:pPr>
+        <w:shd w:val="clear" w:color="auto" w:fill="2B2B2B"/>
+        <w:tabs>
+          <w:tab w:val="left" w:pos="916"/>
+          <w:tab w:val="left" w:pos="1832"/>
+          <w:tab w:val="left" w:pos="2748"/>
+          <w:tab w:val="left" w:pos="3664"/>
+          <w:tab w:val="left" w:pos="4580"/>
+          <w:tab w:val="left" w:pos="5496"/>
+          <w:tab w:val="left" w:pos="6412"/>
+          <w:tab w:val="left" w:pos="7328"/>
+          <w:tab w:val="left" w:pos="8244"/>
+          <w:tab w:val="left" w:pos="9160"/>
+          <w:tab w:val="left" w:pos="10076"/>
+          <w:tab w:val="left" w:pos="10992"/>
+          <w:tab w:val="left" w:pos="11908"/>
+          <w:tab w:val="left" w:pos="12824"/>
+          <w:tab w:val="left" w:pos="13740"/>
+          <w:tab w:val="left" w:pos="14656"/>
+        </w:tabs>
+        <w:spacing w:after="0" w:line="240" w:lineRule="auto"/>
+        <w:rPr>
+          <w:rFonts w:ascii="Courier New" w:eastAsia="Times New Roman" w:hAnsi="Courier New" w:cs="Courier New"/>
+          <w:color w:val="A9B7C6"/>
+          <w:sz w:val="20"/>
+          <w:szCs w:val="20"/>
+          <w:lang w:eastAsia="es-ES"/>
+        </w:rPr>
+      </w:pPr>
       <w:proofErr w:type="spellStart"/>
-      <w:r>
-        <w:t>Recolectables</w:t>
+      <w:proofErr w:type="gramStart"/>
+      <w:r>
+        <w:rPr>
+          <w:rFonts w:ascii="Courier New" w:eastAsia="Times New Roman" w:hAnsi="Courier New" w:cs="Courier New"/>
+          <w:color w:val="A9B7C6"/>
+          <w:sz w:val="20"/>
+          <w:szCs w:val="20"/>
+          <w:lang w:eastAsia="es-ES"/>
+        </w:rPr>
+        <w:t>cc.sys.localStorage.setItem</w:t>
       </w:r>
       <w:proofErr w:type="spellEnd"/>
-    </w:p>
-    <w:p/>
-    <w:p>
-      <w:pPr>
-        <w:pStyle w:val="Prrafodelista"/>
-        <w:numPr>
-          <w:ilvl w:val="0"/>
-          <w:numId w:val="6"/>
-        </w:numPr>
-        <w:rPr>
-          <w:b/>
-        </w:rPr>
-      </w:pPr>
-      <w:r>
-        <w:rPr>
-          <w:b/>
-        </w:rPr>
-        <w:t>Corazones</w:t>
-      </w:r>
-      <w:r>
-        <w:rPr>
-          <w:b/>
-        </w:rPr>
-        <w:t>:</w:t>
-      </w:r>
-      <w:r>
-        <w:rPr>
-          <w:b/>
-        </w:rPr>
-        <w:t xml:space="preserve"> </w:t>
-      </w:r>
-      <w:r>
-        <w:t xml:space="preserve">Con este </w:t>
-      </w:r>
-      <w:proofErr w:type="spellStart"/>
-      <w:r>
-        <w:t>recolectable</w:t>
-      </w:r>
-      <w:proofErr w:type="spellEnd"/>
-      <w:r>
-        <w:t>, el jugador se cura si ya ha sido dañado, o si n</w:t>
-      </w:r>
-      <w:r>
-        <w:t xml:space="preserve">o se le aumenta su vida máxima; dependiendo de la imagen que tenga el corazón </w:t>
-      </w:r>
-      <w:proofErr w:type="spellStart"/>
-      <w:r>
-        <w:t>recolectable</w:t>
-      </w:r>
-      <w:proofErr w:type="spellEnd"/>
-      <w:r>
-        <w:t xml:space="preserve"> se producirá uno de los dos sucesos anteriores. </w:t>
-      </w:r>
-      <w:r>
-        <w:t xml:space="preserve"> El contador de vidas aparece en la parte superior izquierda de la pantalla.</w:t>
-      </w:r>
-    </w:p>
-    <w:p>
-      <w:pPr>
-        <w:pStyle w:val="Prrafodelista"/>
-        <w:rPr>
-          <w:b/>
-        </w:rPr>
-      </w:pPr>
-    </w:p>
-    <w:p>
-      <w:pPr>
-        <w:pStyle w:val="Prrafodelista"/>
-        <w:numPr>
-          <w:ilvl w:val="0"/>
-          <w:numId w:val="6"/>
-        </w:numPr>
-        <w:rPr>
-          <w:b/>
-        </w:rPr>
-      </w:pPr>
-      <w:r>
-        <w:rPr>
-          <w:b/>
-        </w:rPr>
-        <w:t>Rupias:</w:t>
-      </w:r>
-      <w:r>
-        <w:rPr>
-          <w:b/>
-        </w:rPr>
-        <w:t xml:space="preserve"> </w:t>
-      </w:r>
-      <w:r>
-        <w:t xml:space="preserve">Este </w:t>
-      </w:r>
-      <w:proofErr w:type="spellStart"/>
-      <w:r>
-        <w:t>recolectable</w:t>
-      </w:r>
-      <w:proofErr w:type="spellEnd"/>
-      <w:r>
-        <w:t xml:space="preserve"> puede ser de distintos colores, verde, roja, azul o amarilla y puede valer 1, 5, 10 o 20 puntos respectivamente. El contador de puntos se podrá ver en la parte inferior en el centro.</w:t>
-      </w:r>
-    </w:p>
-    <w:p>
-      <w:pPr>
-        <w:pStyle w:val="Prrafodelista"/>
-        <w:rPr>
-          <w:b/>
-        </w:rPr>
-      </w:pPr>
-    </w:p>
-    <w:p>
-      <w:pPr>
-        <w:pStyle w:val="Prrafodelista"/>
-        <w:numPr>
-          <w:ilvl w:val="0"/>
-          <w:numId w:val="6"/>
-        </w:numPr>
-        <w:rPr>
-          <w:b/>
-        </w:rPr>
-      </w:pPr>
-      <w:r>
-        <w:rPr>
-          <w:b/>
-        </w:rPr>
-        <w:t>Bombas:</w:t>
-      </w:r>
-      <w:r>
-        <w:rPr>
-          <w:b/>
-        </w:rPr>
-        <w:t xml:space="preserve"> </w:t>
-      </w:r>
-      <w:r>
-        <w:t>Ya que el jugador tiene un número finito de bombas, el sistema para que nunca se terminen es ir recogiéndolas por el mapa,</w:t>
-      </w:r>
-      <w:r>
-        <w:t xml:space="preserve"> cada vez que recoja una bomba se añadirán 5 a su inventario.</w:t>
-      </w:r>
-    </w:p>
-    <w:p>
-      <w:pPr>
-        <w:pStyle w:val="Prrafodelista"/>
-        <w:rPr>
-          <w:b/>
-        </w:rPr>
-      </w:pPr>
-    </w:p>
-    <w:p>
-      <w:pPr>
-        <w:pStyle w:val="Prrafodelista"/>
-        <w:numPr>
-          <w:ilvl w:val="0"/>
-          <w:numId w:val="6"/>
-        </w:numPr>
-        <w:rPr>
-          <w:b/>
-        </w:rPr>
-      </w:pPr>
-      <w:r>
-        <w:rPr>
-          <w:b/>
-        </w:rPr>
-        <w:t>Flechas:</w:t>
-      </w:r>
-      <w:r>
-        <w:rPr>
-          <w:b/>
-        </w:rPr>
-        <w:t xml:space="preserve"> </w:t>
-      </w:r>
-      <w:r>
-        <w:t>Al igual que con las bombas el jugador podrá recoger flechas, que disparará con su arco.</w:t>
-      </w:r>
-    </w:p>
-    <w:p>
-      <w:pPr>
-        <w:pStyle w:val="Prrafodelista"/>
-        <w:rPr>
-          <w:b/>
-        </w:rPr>
-      </w:pPr>
-    </w:p>
-    <w:p>
-      <w:pPr>
-        <w:pStyle w:val="Prrafodelista"/>
-        <w:numPr>
-          <w:ilvl w:val="0"/>
-          <w:numId w:val="6"/>
-        </w:numPr>
-        <w:rPr>
-          <w:b/>
-        </w:rPr>
-      </w:pPr>
-      <w:r>
-        <w:rPr>
-          <w:b/>
-        </w:rPr>
-        <w:t>Llaves</w:t>
-      </w:r>
-      <w:r>
-        <w:rPr>
-          <w:b/>
-        </w:rPr>
-        <w:t>:</w:t>
-      </w:r>
-      <w:r>
-        <w:rPr>
-          <w:b/>
-        </w:rPr>
-        <w:t xml:space="preserve"> </w:t>
-      </w:r>
-      <w:r>
-        <w:t>El jugador puede encontrar por el mapa diferentes tipos de llaves, llaves normales o llaves jefe, las primeras sirven para abrir puertas normales y las segundas sirven para abrir las puertas que dan acceso a la sala del enemigo jefe.</w:t>
-      </w:r>
-    </w:p>
-    <w:p>
-      <w:pPr>
-        <w:pStyle w:val="Prrafodelista"/>
-        <w:rPr>
-          <w:u w:val="single"/>
-        </w:rPr>
-      </w:pPr>
-    </w:p>
-    <w:p>
-      <w:pPr>
-        <w:pStyle w:val="Ttulo1"/>
-        <w:numPr>
-          <w:ilvl w:val="0"/>
-          <w:numId w:val="2"/>
-        </w:numPr>
-      </w:pPr>
-      <w:r>
-        <w:t>Guardado de partida</w:t>
+      <w:r>
+        <w:rPr>
+          <w:rFonts w:ascii="Courier New" w:eastAsia="Times New Roman" w:hAnsi="Courier New" w:cs="Courier New"/>
+          <w:color w:val="A9B7C6"/>
+          <w:sz w:val="20"/>
+          <w:szCs w:val="20"/>
+          <w:lang w:eastAsia="es-ES"/>
+        </w:rPr>
+        <w:t>(</w:t>
+      </w:r>
+      <w:proofErr w:type="gramEnd"/>
+      <w:r>
+        <w:rPr>
+          <w:rFonts w:ascii="Courier New" w:eastAsia="Times New Roman" w:hAnsi="Courier New" w:cs="Courier New"/>
+          <w:color w:val="6A8759"/>
+          <w:sz w:val="20"/>
+          <w:szCs w:val="20"/>
+          <w:lang w:eastAsia="es-ES"/>
+        </w:rPr>
+        <w:t xml:space="preserve">"" </w:t>
+      </w:r>
+      <w:r>
+        <w:rPr>
+          <w:rFonts w:ascii="Courier New" w:eastAsia="Times New Roman" w:hAnsi="Courier New" w:cs="Courier New"/>
+          <w:color w:val="A9B7C6"/>
+          <w:sz w:val="20"/>
+          <w:szCs w:val="20"/>
+          <w:lang w:eastAsia="es-ES"/>
+        </w:rPr>
+        <w:t>+ clave, valor);</w:t>
+      </w:r>
+    </w:p>
+    <w:p>
+      <w:pPr>
+        <w:ind w:left="708"/>
+      </w:pPr>
+    </w:p>
+    <w:p>
+      <w:pPr>
+        <w:ind w:left="708"/>
+      </w:pPr>
+      <w:r>
+        <w:t xml:space="preserve">Gracias a esta característica podemos guardar todos los datos que se necesitan para guardar la partida  como las rupias, vidas, </w:t>
+      </w:r>
+      <w:r>
+        <w:t>munición, llaves de mazmorras, etc…</w:t>
+      </w:r>
+    </w:p>
+    <w:p>
+      <w:pPr>
+        <w:ind w:left="708"/>
+      </w:pPr>
+      <w:r>
+        <w:t>Al iniciar partida si se elige la opción de cargar partida, dichos datos serán sustituidos por el valor almacenado en el almacenamiento local y si se elige iniciar nueva partida pues se usaran los datos por defecto del juego.</w:t>
       </w:r>
     </w:p>
     <w:sectPr>
@@ -2191,6 +2243,56 @@
       <w:szCs w:val="32"/>
     </w:rPr>
   </w:style>
+  <w:style w:type="paragraph" w:styleId="HTMLconformatoprevio">
+    <w:name w:val="HTML Preformatted"/>
+    <w:basedOn w:val="Normal"/>
+    <w:link w:val="HTMLconformatoprevioCar"/>
+    <w:uiPriority w:val="99"/>
+    <w:semiHidden/>
+    <w:unhideWhenUsed/>
+    <w:rsid w:val="001A0FD3"/>
+    <w:pPr>
+      <w:tabs>
+        <w:tab w:val="left" w:pos="916"/>
+        <w:tab w:val="left" w:pos="1832"/>
+        <w:tab w:val="left" w:pos="2748"/>
+        <w:tab w:val="left" w:pos="3664"/>
+        <w:tab w:val="left" w:pos="4580"/>
+        <w:tab w:val="left" w:pos="5496"/>
+        <w:tab w:val="left" w:pos="6412"/>
+        <w:tab w:val="left" w:pos="7328"/>
+        <w:tab w:val="left" w:pos="8244"/>
+        <w:tab w:val="left" w:pos="9160"/>
+        <w:tab w:val="left" w:pos="10076"/>
+        <w:tab w:val="left" w:pos="10992"/>
+        <w:tab w:val="left" w:pos="11908"/>
+        <w:tab w:val="left" w:pos="12824"/>
+        <w:tab w:val="left" w:pos="13740"/>
+        <w:tab w:val="left" w:pos="14656"/>
+      </w:tabs>
+      <w:spacing w:after="0" w:line="240" w:lineRule="auto"/>
+    </w:pPr>
+    <w:rPr>
+      <w:rFonts w:ascii="Courier New" w:eastAsia="Times New Roman" w:hAnsi="Courier New" w:cs="Courier New"/>
+      <w:sz w:val="20"/>
+      <w:szCs w:val="20"/>
+      <w:lang w:eastAsia="es-ES"/>
+    </w:rPr>
+  </w:style>
+  <w:style w:type="character" w:customStyle="1" w:styleId="HTMLconformatoprevioCar">
+    <w:name w:val="HTML con formato previo Car"/>
+    <w:basedOn w:val="Fuentedeprrafopredeter"/>
+    <w:link w:val="HTMLconformatoprevio"/>
+    <w:uiPriority w:val="99"/>
+    <w:semiHidden/>
+    <w:rsid w:val="001A0FD3"/>
+    <w:rPr>
+      <w:rFonts w:ascii="Courier New" w:eastAsia="Times New Roman" w:hAnsi="Courier New" w:cs="Courier New"/>
+      <w:sz w:val="20"/>
+      <w:szCs w:val="20"/>
+      <w:lang w:eastAsia="es-ES"/>
+    </w:rPr>
+  </w:style>
 </w:styles>
 </file>
 

</xml_diff>

<commit_message>
Informe terminado y quitados logs
</commit_message>
<xml_diff>
--- a/Informe.docx
+++ b/Informe.docx
@@ -2,6 +2,1126 @@
 <file path=word/document.xml><?xml version="1.0" encoding="utf-8"?>
 <w:document xmlns:wpc="http://schemas.microsoft.com/office/word/2010/wordprocessingCanvas" xmlns:mc="http://schemas.openxmlformats.org/markup-compatibility/2006" xmlns:o="urn:schemas-microsoft-com:office:office" xmlns:r="http://schemas.openxmlformats.org/officeDocument/2006/relationships" xmlns:m="http://schemas.openxmlformats.org/officeDocument/2006/math" xmlns:v="urn:schemas-microsoft-com:vml" xmlns:wp14="http://schemas.microsoft.com/office/word/2010/wordprocessingDrawing" xmlns:wp="http://schemas.openxmlformats.org/drawingml/2006/wordprocessingDrawing" xmlns:w10="urn:schemas-microsoft-com:office:word" xmlns:w="http://schemas.openxmlformats.org/wordprocessingml/2006/main" xmlns:w14="http://schemas.microsoft.com/office/word/2010/wordml" xmlns:w15="http://schemas.microsoft.com/office/word/2012/wordml" xmlns:wpg="http://schemas.microsoft.com/office/word/2010/wordprocessingGroup" xmlns:wpi="http://schemas.microsoft.com/office/word/2010/wordprocessingInk" xmlns:wne="http://schemas.microsoft.com/office/word/2006/wordml" xmlns:wps="http://schemas.microsoft.com/office/word/2010/wordprocessingShape" mc:Ignorable="w14 w15 wp14">
   <w:body>
+    <w:sdt>
+      <w:sdtPr>
+        <w:id w:val="916985175"/>
+        <w:docPartObj>
+          <w:docPartGallery w:val="Cover Pages"/>
+          <w:docPartUnique/>
+        </w:docPartObj>
+      </w:sdtPr>
+      <w:sdtContent>
+        <w:p/>
+        <w:p>
+          <w:r>
+            <w:rPr>
+              <w:noProof/>
+            </w:rPr>
+            <mc:AlternateContent>
+              <mc:Choice Requires="wps">
+                <w:drawing>
+                  <wp:anchor distT="0" distB="0" distL="114300" distR="114300" simplePos="0" relativeHeight="251664384" behindDoc="0" locked="0" layoutInCell="1" allowOverlap="1" wp14:anchorId="607D4C51" wp14:editId="41E5AE3F">
+                    <wp:simplePos x="0" y="0"/>
+                    <wp:positionH relativeFrom="column">
+                      <wp:posOffset>208338</wp:posOffset>
+                    </wp:positionH>
+                    <wp:positionV relativeFrom="paragraph">
+                      <wp:posOffset>7520015</wp:posOffset>
+                    </wp:positionV>
+                    <wp:extent cx="5611091" cy="1136073"/>
+                    <wp:effectExtent l="0" t="0" r="27940" b="26035"/>
+                    <wp:wrapNone/>
+                    <wp:docPr id="1" name="Cuadro de texto 1"/>
+                    <wp:cNvGraphicFramePr/>
+                    <a:graphic xmlns:a="http://schemas.openxmlformats.org/drawingml/2006/main">
+                      <a:graphicData uri="http://schemas.microsoft.com/office/word/2010/wordprocessingShape">
+                        <wps:wsp>
+                          <wps:cNvSpPr txBox="1"/>
+                          <wps:spPr>
+                            <a:xfrm>
+                              <a:off x="0" y="0"/>
+                              <a:ext cx="5611091" cy="1136073"/>
+                            </a:xfrm>
+                            <a:prstGeom prst="rect">
+                              <a:avLst/>
+                            </a:prstGeom>
+                            <a:noFill/>
+                            <a:ln w="6350">
+                              <a:solidFill>
+                                <a:prstClr val="black"/>
+                              </a:solidFill>
+                            </a:ln>
+                            <a:effectLst/>
+                          </wps:spPr>
+                          <wps:txbx>
+                            <w:txbxContent>
+                              <w:p>
+                                <w:pPr>
+                                  <w:pStyle w:val="Sinespaciado"/>
+                                  <w:jc w:val="right"/>
+                                  <w:rPr>
+                                    <w:caps/>
+                                    <w:color w:val="262626" w:themeColor="text1" w:themeTint="D9"/>
+                                    <w:sz w:val="28"/>
+                                    <w:szCs w:val="28"/>
+                                  </w:rPr>
+                                </w:pPr>
+                                <w:r>
+                                  <w:rPr>
+                                    <w:caps/>
+                                    <w:color w:val="262626" w:themeColor="text1" w:themeTint="D9"/>
+                                    <w:sz w:val="28"/>
+                                    <w:szCs w:val="28"/>
+                                  </w:rPr>
+                                  <w:t>Alejandro Fernández Herrero -</w:t>
+                                </w:r>
+                              </w:p>
+                              <w:p>
+                                <w:pPr>
+                                  <w:pStyle w:val="Sinespaciado"/>
+                                  <w:jc w:val="right"/>
+                                  <w:rPr>
+                                    <w:caps/>
+                                    <w:color w:val="262626" w:themeColor="text1" w:themeTint="D9"/>
+                                    <w:sz w:val="28"/>
+                                    <w:szCs w:val="28"/>
+                                  </w:rPr>
+                                </w:pPr>
+                                <w:r>
+                                  <w:rPr>
+                                    <w:caps/>
+                                    <w:color w:val="262626" w:themeColor="text1" w:themeTint="D9"/>
+                                    <w:sz w:val="28"/>
+                                    <w:szCs w:val="28"/>
+                                  </w:rPr>
+                                  <w:t>Jose Manuel García Fernández – UO231490</w:t>
+                                </w:r>
+                              </w:p>
+                              <w:p>
+                                <w:pPr>
+                                  <w:pStyle w:val="Sinespaciado"/>
+                                  <w:jc w:val="right"/>
+                                  <w:rPr>
+                                    <w:caps/>
+                                    <w:color w:val="262626" w:themeColor="text1" w:themeTint="D9"/>
+                                    <w:sz w:val="28"/>
+                                    <w:szCs w:val="28"/>
+                                  </w:rPr>
+                                </w:pPr>
+                                <w:r>
+                                  <w:rPr>
+                                    <w:caps/>
+                                    <w:color w:val="262626" w:themeColor="text1" w:themeTint="D9"/>
+                                    <w:sz w:val="28"/>
+                                    <w:szCs w:val="28"/>
+                                  </w:rPr>
+                                  <w:t>Crostian Javier Navia Santos – UO229778</w:t>
+                                </w:r>
+                              </w:p>
+                              <w:p>
+                                <w:pPr>
+                                  <w:pStyle w:val="Sinespaciado"/>
+                                  <w:jc w:val="right"/>
+                                  <w:rPr>
+                                    <w:caps/>
+                                    <w:color w:val="262626" w:themeColor="text1" w:themeTint="D9"/>
+                                    <w:sz w:val="28"/>
+                                    <w:szCs w:val="28"/>
+                                  </w:rPr>
+                                </w:pPr>
+                                <w:r>
+                                  <w:rPr>
+                                    <w:caps/>
+                                    <w:color w:val="262626" w:themeColor="text1" w:themeTint="D9"/>
+                                    <w:sz w:val="28"/>
+                                    <w:szCs w:val="28"/>
+                                  </w:rPr>
+                                  <w:t>Álvaro Velázquez Vico – UO232635</w:t>
+                                </w:r>
+                              </w:p>
+                            </w:txbxContent>
+                          </wps:txbx>
+                          <wps:bodyPr rot="0" spcFirstLastPara="0" vertOverflow="overflow" horzOverflow="overflow" vert="horz" wrap="square" lIns="91440" tIns="45720" rIns="91440" bIns="45720" numCol="1" spcCol="0" rtlCol="0" fromWordArt="0" anchor="t" anchorCtr="0" forceAA="0" compatLnSpc="1">
+                            <a:prstTxWarp prst="textNoShape">
+                              <a:avLst/>
+                            </a:prstTxWarp>
+                            <a:noAutofit/>
+                          </wps:bodyPr>
+                        </wps:wsp>
+                      </a:graphicData>
+                    </a:graphic>
+                    <wp14:sizeRelH relativeFrom="margin">
+                      <wp14:pctWidth>0</wp14:pctWidth>
+                    </wp14:sizeRelH>
+                    <wp14:sizeRelV relativeFrom="margin">
+                      <wp14:pctHeight>0</wp14:pctHeight>
+                    </wp14:sizeRelV>
+                  </wp:anchor>
+                </w:drawing>
+              </mc:Choice>
+              <mc:Fallback>
+                <w:pict>
+                  <v:shapetype w14:anchorId="607D4C51" id="_x0000_t202" coordsize="21600,21600" o:spt="202" path="m,l,21600r21600,l21600,xe">
+                    <v:stroke joinstyle="miter"/>
+                    <v:path gradientshapeok="t" o:connecttype="rect"/>
+                  </v:shapetype>
+                  <v:shape id="Cuadro de texto 1" o:spid="_x0000_s1026" type="#_x0000_t202" style="position:absolute;margin-left:16.4pt;margin-top:592.15pt;width:441.8pt;height:89.45pt;z-index:251664384;visibility:visible;mso-wrap-style:square;mso-width-percent:0;mso-height-percent:0;mso-wrap-distance-left:9pt;mso-wrap-distance-top:0;mso-wrap-distance-right:9pt;mso-wrap-distance-bottom:0;mso-position-horizontal:absolute;mso-position-horizontal-relative:text;mso-position-vertical:absolute;mso-position-vertical-relative:text;mso-width-percent:0;mso-height-percent:0;mso-width-relative:margin;mso-height-relative:margin;v-text-anchor:top" o:gfxdata="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" filled="f" strokeweight=".5pt">
+                    <v:fill o:detectmouseclick="t"/>
+                    <v:textbox>
+                      <w:txbxContent>
+                        <w:p>
+                          <w:pPr>
+                            <w:pStyle w:val="Sinespaciado"/>
+                            <w:jc w:val="right"/>
+                            <w:rPr>
+                              <w:caps/>
+                              <w:color w:val="262626" w:themeColor="text1" w:themeTint="D9"/>
+                              <w:sz w:val="28"/>
+                              <w:szCs w:val="28"/>
+                            </w:rPr>
+                          </w:pPr>
+                          <w:r>
+                            <w:rPr>
+                              <w:caps/>
+                              <w:color w:val="262626" w:themeColor="text1" w:themeTint="D9"/>
+                              <w:sz w:val="28"/>
+                              <w:szCs w:val="28"/>
+                            </w:rPr>
+                            <w:t>Alejandro Fernández Herrero -</w:t>
+                          </w:r>
+                        </w:p>
+                        <w:p>
+                          <w:pPr>
+                            <w:pStyle w:val="Sinespaciado"/>
+                            <w:jc w:val="right"/>
+                            <w:rPr>
+                              <w:caps/>
+                              <w:color w:val="262626" w:themeColor="text1" w:themeTint="D9"/>
+                              <w:sz w:val="28"/>
+                              <w:szCs w:val="28"/>
+                            </w:rPr>
+                          </w:pPr>
+                          <w:r>
+                            <w:rPr>
+                              <w:caps/>
+                              <w:color w:val="262626" w:themeColor="text1" w:themeTint="D9"/>
+                              <w:sz w:val="28"/>
+                              <w:szCs w:val="28"/>
+                            </w:rPr>
+                            <w:t>Jose Manuel García Fernández – UO231490</w:t>
+                          </w:r>
+                        </w:p>
+                        <w:p>
+                          <w:pPr>
+                            <w:pStyle w:val="Sinespaciado"/>
+                            <w:jc w:val="right"/>
+                            <w:rPr>
+                              <w:caps/>
+                              <w:color w:val="262626" w:themeColor="text1" w:themeTint="D9"/>
+                              <w:sz w:val="28"/>
+                              <w:szCs w:val="28"/>
+                            </w:rPr>
+                          </w:pPr>
+                          <w:r>
+                            <w:rPr>
+                              <w:caps/>
+                              <w:color w:val="262626" w:themeColor="text1" w:themeTint="D9"/>
+                              <w:sz w:val="28"/>
+                              <w:szCs w:val="28"/>
+                            </w:rPr>
+                            <w:t>Crostian Javier Navia Santos – UO229778</w:t>
+                          </w:r>
+                        </w:p>
+                        <w:p>
+                          <w:pPr>
+                            <w:pStyle w:val="Sinespaciado"/>
+                            <w:jc w:val="right"/>
+                            <w:rPr>
+                              <w:caps/>
+                              <w:color w:val="262626" w:themeColor="text1" w:themeTint="D9"/>
+                              <w:sz w:val="28"/>
+                              <w:szCs w:val="28"/>
+                            </w:rPr>
+                          </w:pPr>
+                          <w:r>
+                            <w:rPr>
+                              <w:caps/>
+                              <w:color w:val="262626" w:themeColor="text1" w:themeTint="D9"/>
+                              <w:sz w:val="28"/>
+                              <w:szCs w:val="28"/>
+                            </w:rPr>
+                            <w:t>Álvaro Velázquez Vico – UO232635</w:t>
+                          </w:r>
+                        </w:p>
+                      </w:txbxContent>
+                    </v:textbox>
+                  </v:shape>
+                </w:pict>
+              </mc:Fallback>
+            </mc:AlternateContent>
+          </w:r>
+          <w:r>
+            <w:rPr>
+              <w:noProof/>
+            </w:rPr>
+            <mc:AlternateContent>
+              <mc:Choice Requires="wps">
+                <w:drawing>
+                  <wp:anchor distT="0" distB="0" distL="114300" distR="114300" simplePos="0" relativeHeight="251662336" behindDoc="0" locked="0" layoutInCell="1" allowOverlap="1" wp14:anchorId="40B40C98" wp14:editId="56540453">
+                    <wp:simplePos x="0" y="0"/>
+                    <mc:AlternateContent>
+                      <mc:Choice Requires="wp14">
+                        <wp:positionH relativeFrom="page">
+                          <wp14:pctPosHOffset>15000</wp14:pctPosHOffset>
+                        </wp:positionH>
+                      </mc:Choice>
+                      <mc:Fallback>
+                        <wp:positionH relativeFrom="page">
+                          <wp:posOffset>1133475</wp:posOffset>
+                        </wp:positionH>
+                      </mc:Fallback>
+                    </mc:AlternateContent>
+                    <mc:AlternateContent>
+                      <mc:Choice Requires="wp14">
+                        <wp:positionV relativeFrom="page">
+                          <wp14:pctPosVOffset>9100</wp14:pctPosVOffset>
+                        </wp:positionV>
+                      </mc:Choice>
+                      <mc:Fallback>
+                        <wp:positionV relativeFrom="page">
+                          <wp:posOffset>972820</wp:posOffset>
+                        </wp:positionV>
+                      </mc:Fallback>
+                    </mc:AlternateContent>
+                    <wp:extent cx="3660775" cy="3651250"/>
+                    <wp:effectExtent l="0" t="0" r="10160" b="7620"/>
+                    <wp:wrapSquare wrapText="bothSides"/>
+                    <wp:docPr id="111" name="Cuadro de texto 111"/>
+                    <wp:cNvGraphicFramePr/>
+                    <a:graphic xmlns:a="http://schemas.openxmlformats.org/drawingml/2006/main">
+                      <a:graphicData uri="http://schemas.microsoft.com/office/word/2010/wordprocessingShape">
+                        <wps:wsp>
+                          <wps:cNvSpPr txBox="1"/>
+                          <wps:spPr>
+                            <a:xfrm>
+                              <a:off x="0" y="0"/>
+                              <a:ext cx="3660775" cy="3651250"/>
+                            </a:xfrm>
+                            <a:prstGeom prst="rect">
+                              <a:avLst/>
+                            </a:prstGeom>
+                            <a:noFill/>
+                            <a:ln w="6350">
+                              <a:noFill/>
+                            </a:ln>
+                            <a:effectLst/>
+                          </wps:spPr>
+                          <wps:style>
+                            <a:lnRef idx="0">
+                              <a:schemeClr val="accent1"/>
+                            </a:lnRef>
+                            <a:fillRef idx="0">
+                              <a:schemeClr val="accent1"/>
+                            </a:fillRef>
+                            <a:effectRef idx="0">
+                              <a:schemeClr val="accent1"/>
+                            </a:effectRef>
+                            <a:fontRef idx="minor">
+                              <a:schemeClr val="dk1"/>
+                            </a:fontRef>
+                          </wps:style>
+                          <wps:txbx>
+                            <w:txbxContent>
+                              <w:sdt>
+                                <w:sdtPr>
+                                  <w:rPr>
+                                    <w:caps/>
+                                    <w:color w:val="323E4F" w:themeColor="text2" w:themeShade="BF"/>
+                                    <w:sz w:val="40"/>
+                                    <w:szCs w:val="40"/>
+                                  </w:rPr>
+                                  <w:alias w:val="Fecha de publicación"/>
+                                  <w:tag w:val=""/>
+                                  <w:id w:val="400952559"/>
+                                  <w:dataBinding w:prefixMappings="xmlns:ns0='http://schemas.microsoft.com/office/2006/coverPageProps' " w:xpath="/ns0:CoverPageProperties[1]/ns0:PublishDate[1]" w:storeItemID="{55AF091B-3C7A-41E3-B477-F2FDAA23CFDA}"/>
+                                  <w:date w:fullDate="2016-01-24T00:00:00Z">
+                                    <w:dateFormat w:val="d 'de' MMMM 'de' yyyy"/>
+                                    <w:lid w:val="es-ES"/>
+                                    <w:storeMappedDataAs w:val="dateTime"/>
+                                    <w:calendar w:val="gregorian"/>
+                                  </w:date>
+                                </w:sdtPr>
+                                <w:sdtContent>
+                                  <w:p>
+                                    <w:pPr>
+                                      <w:pStyle w:val="Sinespaciado"/>
+                                      <w:jc w:val="right"/>
+                                      <w:rPr>
+                                        <w:caps/>
+                                        <w:color w:val="323E4F" w:themeColor="text2" w:themeShade="BF"/>
+                                        <w:sz w:val="40"/>
+                                        <w:szCs w:val="40"/>
+                                      </w:rPr>
+                                    </w:pPr>
+                                    <w:r>
+                                      <w:rPr>
+                                        <w:caps/>
+                                        <w:color w:val="323E4F" w:themeColor="text2" w:themeShade="BF"/>
+                                        <w:sz w:val="40"/>
+                                        <w:szCs w:val="40"/>
+                                      </w:rPr>
+                                      <w:t>24 de enero de 2016</w:t>
+                                    </w:r>
+                                  </w:p>
+                                </w:sdtContent>
+                              </w:sdt>
+                            </w:txbxContent>
+                          </wps:txbx>
+                          <wps:bodyPr rot="0" spcFirstLastPara="0" vertOverflow="overflow" horzOverflow="overflow" vert="horz" wrap="square" lIns="0" tIns="0" rIns="0" bIns="0" numCol="1" spcCol="0" rtlCol="0" fromWordArt="0" anchor="b" anchorCtr="0" forceAA="0" compatLnSpc="1">
+                            <a:prstTxWarp prst="textNoShape">
+                              <a:avLst/>
+                            </a:prstTxWarp>
+                            <a:spAutoFit/>
+                          </wps:bodyPr>
+                        </wps:wsp>
+                      </a:graphicData>
+                    </a:graphic>
+                    <wp14:sizeRelH relativeFrom="page">
+                      <wp14:pctWidth>73400</wp14:pctWidth>
+                    </wp14:sizeRelH>
+                    <wp14:sizeRelV relativeFrom="page">
+                      <wp14:pctHeight>36300</wp14:pctHeight>
+                    </wp14:sizeRelV>
+                  </wp:anchor>
+                </w:drawing>
+              </mc:Choice>
+              <mc:Fallback>
+                <w:pict>
+                  <v:shape w14:anchorId="40B40C98" id="Cuadro de texto 111" o:spid="_x0000_s1027" type="#_x0000_t202" style="position:absolute;margin-left:0;margin-top:0;width:288.25pt;height:287.5pt;z-index:251662336;visibility:visible;mso-wrap-style:square;mso-width-percent:734;mso-height-percent:363;mso-left-percent:150;mso-top-percent:91;mso-wrap-distance-left:9pt;mso-wrap-distance-top:0;mso-wrap-distance-right:9pt;mso-wrap-distance-bottom:0;mso-position-horizontal-relative:page;mso-position-vertical-relative:page;mso-width-percent:734;mso-height-percent:363;mso-left-percent:150;mso-top-percent:91;mso-width-relative:page;mso-height-relative:page;v-text-anchor:bottom" o:gfxdata="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" filled="f" stroked="f" strokeweight=".5pt">
+                    <v:textbox style="mso-fit-shape-to-text:t" inset="0,0,0,0">
+                      <w:txbxContent>
+                        <w:sdt>
+                          <w:sdtPr>
+                            <w:rPr>
+                              <w:caps/>
+                              <w:color w:val="323E4F" w:themeColor="text2" w:themeShade="BF"/>
+                              <w:sz w:val="40"/>
+                              <w:szCs w:val="40"/>
+                            </w:rPr>
+                            <w:alias w:val="Fecha de publicación"/>
+                            <w:tag w:val=""/>
+                            <w:id w:val="400952559"/>
+                            <w:dataBinding w:prefixMappings="xmlns:ns0='http://schemas.microsoft.com/office/2006/coverPageProps' " w:xpath="/ns0:CoverPageProperties[1]/ns0:PublishDate[1]" w:storeItemID="{55AF091B-3C7A-41E3-B477-F2FDAA23CFDA}"/>
+                            <w:date w:fullDate="2016-01-24T00:00:00Z">
+                              <w:dateFormat w:val="d 'de' MMMM 'de' yyyy"/>
+                              <w:lid w:val="es-ES"/>
+                              <w:storeMappedDataAs w:val="dateTime"/>
+                              <w:calendar w:val="gregorian"/>
+                            </w:date>
+                          </w:sdtPr>
+                          <w:sdtContent>
+                            <w:p>
+                              <w:pPr>
+                                <w:pStyle w:val="Sinespaciado"/>
+                                <w:jc w:val="right"/>
+                                <w:rPr>
+                                  <w:caps/>
+                                  <w:color w:val="323E4F" w:themeColor="text2" w:themeShade="BF"/>
+                                  <w:sz w:val="40"/>
+                                  <w:szCs w:val="40"/>
+                                </w:rPr>
+                              </w:pPr>
+                              <w:r>
+                                <w:rPr>
+                                  <w:caps/>
+                                  <w:color w:val="323E4F" w:themeColor="text2" w:themeShade="BF"/>
+                                  <w:sz w:val="40"/>
+                                  <w:szCs w:val="40"/>
+                                </w:rPr>
+                                <w:t>24 de enero de 2016</w:t>
+                              </w:r>
+                            </w:p>
+                          </w:sdtContent>
+                        </w:sdt>
+                      </w:txbxContent>
+                    </v:textbox>
+                    <w10:wrap type="square" anchorx="page" anchory="page"/>
+                  </v:shape>
+                </w:pict>
+              </mc:Fallback>
+            </mc:AlternateContent>
+          </w:r>
+          <w:r>
+            <w:rPr>
+              <w:noProof/>
+            </w:rPr>
+            <mc:AlternateContent>
+              <mc:Choice Requires="wps">
+                <w:drawing>
+                  <wp:anchor distT="0" distB="0" distL="114300" distR="114300" simplePos="0" relativeHeight="251661312" behindDoc="0" locked="0" layoutInCell="1" allowOverlap="1" wp14:anchorId="7036CD93" wp14:editId="0179700D">
+                    <wp:simplePos x="0" y="0"/>
+                    <mc:AlternateContent>
+                      <mc:Choice Requires="wp14">
+                        <wp:positionH relativeFrom="page">
+                          <wp14:pctPosHOffset>15000</wp14:pctPosHOffset>
+                        </wp:positionH>
+                      </mc:Choice>
+                      <mc:Fallback>
+                        <wp:positionH relativeFrom="page">
+                          <wp:posOffset>1133475</wp:posOffset>
+                        </wp:positionH>
+                      </mc:Fallback>
+                    </mc:AlternateContent>
+                    <mc:AlternateContent>
+                      <mc:Choice Requires="wp14">
+                        <wp:positionV relativeFrom="page">
+                          <wp14:pctPosVOffset>83700</wp14:pctPosVOffset>
+                        </wp:positionV>
+                      </mc:Choice>
+                      <mc:Fallback>
+                        <wp:positionV relativeFrom="page">
+                          <wp:posOffset>8949055</wp:posOffset>
+                        </wp:positionV>
+                      </mc:Fallback>
+                    </mc:AlternateContent>
+                    <wp:extent cx="5753100" cy="652780"/>
+                    <wp:effectExtent l="0" t="0" r="10160" b="14605"/>
+                    <wp:wrapSquare wrapText="bothSides"/>
+                    <wp:docPr id="112" name="Cuadro de texto 112"/>
+                    <wp:cNvGraphicFramePr/>
+                    <a:graphic xmlns:a="http://schemas.openxmlformats.org/drawingml/2006/main">
+                      <a:graphicData uri="http://schemas.microsoft.com/office/word/2010/wordprocessingShape">
+                        <wps:wsp>
+                          <wps:cNvSpPr txBox="1"/>
+                          <wps:spPr>
+                            <a:xfrm>
+                              <a:off x="0" y="0"/>
+                              <a:ext cx="5753100" cy="652780"/>
+                            </a:xfrm>
+                            <a:prstGeom prst="rect">
+                              <a:avLst/>
+                            </a:prstGeom>
+                            <a:noFill/>
+                            <a:ln w="6350">
+                              <a:noFill/>
+                            </a:ln>
+                            <a:effectLst/>
+                          </wps:spPr>
+                          <wps:style>
+                            <a:lnRef idx="0">
+                              <a:schemeClr val="accent1"/>
+                            </a:lnRef>
+                            <a:fillRef idx="0">
+                              <a:schemeClr val="accent1"/>
+                            </a:fillRef>
+                            <a:effectRef idx="0">
+                              <a:schemeClr val="accent1"/>
+                            </a:effectRef>
+                            <a:fontRef idx="minor">
+                              <a:schemeClr val="dk1"/>
+                            </a:fontRef>
+                          </wps:style>
+                          <wps:txbx>
+                            <w:txbxContent>
+                              <w:p>
+                                <w:pPr>
+                                  <w:pStyle w:val="Sinespaciado"/>
+                                  <w:jc w:val="right"/>
+                                  <w:rPr>
+                                    <w:caps/>
+                                    <w:color w:val="262626" w:themeColor="text1" w:themeTint="D9"/>
+                                    <w:sz w:val="28"/>
+                                    <w:szCs w:val="28"/>
+                                  </w:rPr>
+                                </w:pPr>
+                              </w:p>
+                              <w:p>
+                                <w:pPr>
+                                  <w:pStyle w:val="Sinespaciado"/>
+                                  <w:jc w:val="right"/>
+                                  <w:rPr>
+                                    <w:caps/>
+                                    <w:color w:val="262626" w:themeColor="text1" w:themeTint="D9"/>
+                                    <w:sz w:val="20"/>
+                                    <w:szCs w:val="20"/>
+                                  </w:rPr>
+                                </w:pPr>
+                              </w:p>
+                              <w:p>
+                                <w:pPr>
+                                  <w:pStyle w:val="Sinespaciado"/>
+                                  <w:jc w:val="right"/>
+                                  <w:rPr>
+                                    <w:caps/>
+                                    <w:color w:val="262626" w:themeColor="text1" w:themeTint="D9"/>
+                                    <w:sz w:val="20"/>
+                                    <w:szCs w:val="20"/>
+                                  </w:rPr>
+                                </w:pPr>
+                              </w:p>
+                            </w:txbxContent>
+                          </wps:txbx>
+                          <wps:bodyPr rot="0" spcFirstLastPara="0" vertOverflow="overflow" horzOverflow="overflow" vert="horz" wrap="square" lIns="0" tIns="0" rIns="0" bIns="0" numCol="1" spcCol="0" rtlCol="0" fromWordArt="0" anchor="b" anchorCtr="0" forceAA="0" compatLnSpc="1">
+                            <a:prstTxWarp prst="textNoShape">
+                              <a:avLst/>
+                            </a:prstTxWarp>
+                            <a:noAutofit/>
+                          </wps:bodyPr>
+                        </wps:wsp>
+                      </a:graphicData>
+                    </a:graphic>
+                    <wp14:sizeRelH relativeFrom="page">
+                      <wp14:pctWidth>73400</wp14:pctWidth>
+                    </wp14:sizeRelH>
+                    <wp14:sizeRelV relativeFrom="page">
+                      <wp14:pctHeight>8000</wp14:pctHeight>
+                    </wp14:sizeRelV>
+                  </wp:anchor>
+                </w:drawing>
+              </mc:Choice>
+              <mc:Fallback>
+                <w:pict>
+                  <v:shape w14:anchorId="7036CD93" id="Cuadro de texto 112" o:spid="_x0000_s1028" type="#_x0000_t202" style="position:absolute;margin-left:0;margin-top:0;width:453pt;height:51.4pt;z-index:251661312;visibility:visible;mso-wrap-style:square;mso-width-percent:734;mso-height-percent:80;mso-left-percent:150;mso-top-percent:837;mso-wrap-distance-left:9pt;mso-wrap-distance-top:0;mso-wrap-distance-right:9pt;mso-wrap-distance-bottom:0;mso-position-horizontal-relative:page;mso-position-vertical-relative:page;mso-width-percent:734;mso-height-percent:80;mso-left-percent:150;mso-top-percent:837;mso-width-relative:page;mso-height-relative:page;v-text-anchor:bottom" o:gfxdata="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" filled="f" stroked="f" strokeweight=".5pt">
+                    <v:textbox inset="0,0,0,0">
+                      <w:txbxContent>
+                        <w:p>
+                          <w:pPr>
+                            <w:pStyle w:val="Sinespaciado"/>
+                            <w:jc w:val="right"/>
+                            <w:rPr>
+                              <w:caps/>
+                              <w:color w:val="262626" w:themeColor="text1" w:themeTint="D9"/>
+                              <w:sz w:val="28"/>
+                              <w:szCs w:val="28"/>
+                            </w:rPr>
+                          </w:pPr>
+                        </w:p>
+                        <w:p>
+                          <w:pPr>
+                            <w:pStyle w:val="Sinespaciado"/>
+                            <w:jc w:val="right"/>
+                            <w:rPr>
+                              <w:caps/>
+                              <w:color w:val="262626" w:themeColor="text1" w:themeTint="D9"/>
+                              <w:sz w:val="20"/>
+                              <w:szCs w:val="20"/>
+                            </w:rPr>
+                          </w:pPr>
+                        </w:p>
+                        <w:p>
+                          <w:pPr>
+                            <w:pStyle w:val="Sinespaciado"/>
+                            <w:jc w:val="right"/>
+                            <w:rPr>
+                              <w:caps/>
+                              <w:color w:val="262626" w:themeColor="text1" w:themeTint="D9"/>
+                              <w:sz w:val="20"/>
+                              <w:szCs w:val="20"/>
+                            </w:rPr>
+                          </w:pPr>
+                        </w:p>
+                      </w:txbxContent>
+                    </v:textbox>
+                    <w10:wrap type="square" anchorx="page" anchory="page"/>
+                  </v:shape>
+                </w:pict>
+              </mc:Fallback>
+            </mc:AlternateContent>
+          </w:r>
+          <w:r>
+            <w:rPr>
+              <w:noProof/>
+            </w:rPr>
+            <mc:AlternateContent>
+              <mc:Choice Requires="wps">
+                <w:drawing>
+                  <wp:anchor distT="0" distB="0" distL="114300" distR="114300" simplePos="0" relativeHeight="251660288" behindDoc="0" locked="0" layoutInCell="1" allowOverlap="1">
+                    <wp:simplePos x="0" y="0"/>
+                    <mc:AlternateContent>
+                      <mc:Choice Requires="wp14">
+                        <wp:positionH relativeFrom="page">
+                          <wp14:pctPosHOffset>15000</wp14:pctPosHOffset>
+                        </wp:positionH>
+                      </mc:Choice>
+                      <mc:Fallback>
+                        <wp:positionH relativeFrom="page">
+                          <wp:posOffset>1133475</wp:posOffset>
+                        </wp:positionH>
+                      </mc:Fallback>
+                    </mc:AlternateContent>
+                    <mc:AlternateContent>
+                      <mc:Choice Requires="wp14">
+                        <wp:positionV relativeFrom="page">
+                          <wp14:pctPosVOffset>45500</wp14:pctPosVOffset>
+                        </wp:positionV>
+                      </mc:Choice>
+                      <mc:Fallback>
+                        <wp:positionV relativeFrom="page">
+                          <wp:posOffset>4864735</wp:posOffset>
+                        </wp:positionV>
+                      </mc:Fallback>
+                    </mc:AlternateContent>
+                    <wp:extent cx="5753100" cy="525780"/>
+                    <wp:effectExtent l="0" t="0" r="10160" b="6350"/>
+                    <wp:wrapSquare wrapText="bothSides"/>
+                    <wp:docPr id="113" name="Cuadro de texto 113"/>
+                    <wp:cNvGraphicFramePr/>
+                    <a:graphic xmlns:a="http://schemas.openxmlformats.org/drawingml/2006/main">
+                      <a:graphicData uri="http://schemas.microsoft.com/office/word/2010/wordprocessingShape">
+                        <wps:wsp>
+                          <wps:cNvSpPr txBox="1"/>
+                          <wps:spPr>
+                            <a:xfrm>
+                              <a:off x="0" y="0"/>
+                              <a:ext cx="5753100" cy="525780"/>
+                            </a:xfrm>
+                            <a:prstGeom prst="rect">
+                              <a:avLst/>
+                            </a:prstGeom>
+                            <a:noFill/>
+                            <a:ln w="6350">
+                              <a:noFill/>
+                            </a:ln>
+                            <a:effectLst/>
+                          </wps:spPr>
+                          <wps:style>
+                            <a:lnRef idx="0">
+                              <a:schemeClr val="accent1"/>
+                            </a:lnRef>
+                            <a:fillRef idx="0">
+                              <a:schemeClr val="accent1"/>
+                            </a:fillRef>
+                            <a:effectRef idx="0">
+                              <a:schemeClr val="accent1"/>
+                            </a:effectRef>
+                            <a:fontRef idx="minor">
+                              <a:schemeClr val="dk1"/>
+                            </a:fontRef>
+                          </wps:style>
+                          <wps:txbx>
+                            <w:txbxContent>
+                              <w:p>
+                                <w:pPr>
+                                  <w:pStyle w:val="Sinespaciado"/>
+                                  <w:jc w:val="right"/>
+                                  <w:rPr>
+                                    <w:caps/>
+                                    <w:color w:val="323E4F" w:themeColor="text2" w:themeShade="BF"/>
+                                    <w:sz w:val="52"/>
+                                    <w:szCs w:val="52"/>
+                                  </w:rPr>
+                                </w:pPr>
+                                <w:sdt>
+                                  <w:sdtPr>
+                                    <w:rPr>
+                                      <w:caps/>
+                                      <w:color w:val="323E4F" w:themeColor="text2" w:themeShade="BF"/>
+                                      <w:sz w:val="52"/>
+                                      <w:szCs w:val="52"/>
+                                    </w:rPr>
+                                    <w:alias w:val="Título"/>
+                                    <w:tag w:val=""/>
+                                    <w:id w:val="-1315561441"/>
+                                    <w:dataBinding w:prefixMappings="xmlns:ns0='http://purl.org/dc/elements/1.1/' xmlns:ns1='http://schemas.openxmlformats.org/package/2006/metadata/core-properties' " w:xpath="/ns1:coreProperties[1]/ns0:title[1]" w:storeItemID="{6C3C8BC8-F283-45AE-878A-BAB7291924A1}"/>
+                                    <w:text w:multiLine="1"/>
+                                  </w:sdtPr>
+                                  <w:sdtContent>
+                                    <w:r>
+                                      <w:rPr>
+                                        <w:caps/>
+                                        <w:color w:val="323E4F" w:themeColor="text2" w:themeShade="BF"/>
+                                        <w:sz w:val="52"/>
+                                        <w:szCs w:val="52"/>
+                                      </w:rPr>
+                                      <w:t>Juego de  ROl COn COCOS 2D</w:t>
+                                    </w:r>
+                                  </w:sdtContent>
+                                </w:sdt>
+                              </w:p>
+                              <w:sdt>
+                                <w:sdtPr>
+                                  <w:rPr>
+                                    <w:smallCaps/>
+                                    <w:color w:val="44546A" w:themeColor="text2"/>
+                                    <w:sz w:val="36"/>
+                                    <w:szCs w:val="36"/>
+                                  </w:rPr>
+                                  <w:alias w:val="Subtítulo"/>
+                                  <w:tag w:val=""/>
+                                  <w:id w:val="1615247542"/>
+                                  <w:dataBinding w:prefixMappings="xmlns:ns0='http://purl.org/dc/elements/1.1/' xmlns:ns1='http://schemas.openxmlformats.org/package/2006/metadata/core-properties' " w:xpath="/ns1:coreProperties[1]/ns0:subject[1]" w:storeItemID="{6C3C8BC8-F283-45AE-878A-BAB7291924A1}"/>
+                                  <w:text/>
+                                </w:sdtPr>
+                                <w:sdtContent>
+                                  <w:p>
+                                    <w:pPr>
+                                      <w:pStyle w:val="Sinespaciado"/>
+                                      <w:jc w:val="right"/>
+                                      <w:rPr>
+                                        <w:smallCaps/>
+                                        <w:color w:val="44546A" w:themeColor="text2"/>
+                                        <w:sz w:val="36"/>
+                                        <w:szCs w:val="36"/>
+                                      </w:rPr>
+                                    </w:pPr>
+                                    <w:r>
+                                      <w:rPr>
+                                        <w:smallCaps/>
+                                        <w:color w:val="44546A" w:themeColor="text2"/>
+                                        <w:sz w:val="36"/>
+                                        <w:szCs w:val="36"/>
+                                      </w:rPr>
+                                      <w:t xml:space="preserve">Realización de un juego tipo </w:t>
+                                    </w:r>
+                                    <w:proofErr w:type="spellStart"/>
+                                    <w:r>
+                                      <w:rPr>
+                                        <w:smallCaps/>
+                                        <w:color w:val="44546A" w:themeColor="text2"/>
+                                        <w:sz w:val="36"/>
+                                        <w:szCs w:val="36"/>
+                                      </w:rPr>
+                                      <w:t>zelda</w:t>
+                                    </w:r>
+                                    <w:proofErr w:type="spellEnd"/>
+                                    <w:r>
+                                      <w:rPr>
+                                        <w:smallCaps/>
+                                        <w:color w:val="44546A" w:themeColor="text2"/>
+                                        <w:sz w:val="36"/>
+                                        <w:szCs w:val="36"/>
+                                      </w:rPr>
+                                      <w:t xml:space="preserve"> con que tiene varios   personajes, música, objetos </w:t>
+                                    </w:r>
+                                    <w:proofErr w:type="spellStart"/>
+                                    <w:r>
+                                      <w:rPr>
+                                        <w:smallCaps/>
+                                        <w:color w:val="44546A" w:themeColor="text2"/>
+                                        <w:sz w:val="36"/>
+                                        <w:szCs w:val="36"/>
+                                      </w:rPr>
+                                      <w:t>interaccionables</w:t>
+                                    </w:r>
+                                    <w:proofErr w:type="spellEnd"/>
+                                    <w:r>
+                                      <w:rPr>
+                                        <w:smallCaps/>
+                                        <w:color w:val="44546A" w:themeColor="text2"/>
+                                        <w:sz w:val="36"/>
+                                        <w:szCs w:val="36"/>
+                                      </w:rPr>
+                                      <w:t xml:space="preserve">, colectables y animados. </w:t>
+                                    </w:r>
+                                  </w:p>
+                                </w:sdtContent>
+                              </w:sdt>
+                            </w:txbxContent>
+                          </wps:txbx>
+                          <wps:bodyPr rot="0" spcFirstLastPara="0" vertOverflow="overflow" horzOverflow="overflow" vert="horz" wrap="square" lIns="0" tIns="0" rIns="0" bIns="0" numCol="1" spcCol="0" rtlCol="0" fromWordArt="0" anchor="b" anchorCtr="0" forceAA="0" compatLnSpc="1">
+                            <a:prstTxWarp prst="textNoShape">
+                              <a:avLst/>
+                            </a:prstTxWarp>
+                            <a:noAutofit/>
+                          </wps:bodyPr>
+                        </wps:wsp>
+                      </a:graphicData>
+                    </a:graphic>
+                    <wp14:sizeRelH relativeFrom="page">
+                      <wp14:pctWidth>73400</wp14:pctWidth>
+                    </wp14:sizeRelH>
+                    <wp14:sizeRelV relativeFrom="page">
+                      <wp14:pctHeight>36300</wp14:pctHeight>
+                    </wp14:sizeRelV>
+                  </wp:anchor>
+                </w:drawing>
+              </mc:Choice>
+              <mc:Fallback>
+                <w:pict>
+                  <v:shape id="Cuadro de texto 113" o:spid="_x0000_s1029" type="#_x0000_t202" style="position:absolute;margin-left:0;margin-top:0;width:453pt;height:41.4pt;z-index:251660288;visibility:visible;mso-wrap-style:square;mso-width-percent:734;mso-height-percent:363;mso-left-percent:150;mso-top-percent:455;mso-wrap-distance-left:9pt;mso-wrap-distance-top:0;mso-wrap-distance-right:9pt;mso-wrap-distance-bottom:0;mso-position-horizontal-relative:page;mso-position-vertical-relative:page;mso-width-percent:734;mso-height-percent:363;mso-left-percent:150;mso-top-percent:455;mso-width-relative:page;mso-height-relative:page;v-text-anchor:bottom" o:gfxdata="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" filled="f" stroked="f" strokeweight=".5pt">
+                    <v:textbox inset="0,0,0,0">
+                      <w:txbxContent>
+                        <w:p>
+                          <w:pPr>
+                            <w:pStyle w:val="Sinespaciado"/>
+                            <w:jc w:val="right"/>
+                            <w:rPr>
+                              <w:caps/>
+                              <w:color w:val="323E4F" w:themeColor="text2" w:themeShade="BF"/>
+                              <w:sz w:val="52"/>
+                              <w:szCs w:val="52"/>
+                            </w:rPr>
+                          </w:pPr>
+                          <w:sdt>
+                            <w:sdtPr>
+                              <w:rPr>
+                                <w:caps/>
+                                <w:color w:val="323E4F" w:themeColor="text2" w:themeShade="BF"/>
+                                <w:sz w:val="52"/>
+                                <w:szCs w:val="52"/>
+                              </w:rPr>
+                              <w:alias w:val="Título"/>
+                              <w:tag w:val=""/>
+                              <w:id w:val="-1315561441"/>
+                              <w:dataBinding w:prefixMappings="xmlns:ns0='http://purl.org/dc/elements/1.1/' xmlns:ns1='http://schemas.openxmlformats.org/package/2006/metadata/core-properties' " w:xpath="/ns1:coreProperties[1]/ns0:title[1]" w:storeItemID="{6C3C8BC8-F283-45AE-878A-BAB7291924A1}"/>
+                              <w:text w:multiLine="1"/>
+                            </w:sdtPr>
+                            <w:sdtContent>
+                              <w:r>
+                                <w:rPr>
+                                  <w:caps/>
+                                  <w:color w:val="323E4F" w:themeColor="text2" w:themeShade="BF"/>
+                                  <w:sz w:val="52"/>
+                                  <w:szCs w:val="52"/>
+                                </w:rPr>
+                                <w:t>Juego de  ROl COn COCOS 2D</w:t>
+                              </w:r>
+                            </w:sdtContent>
+                          </w:sdt>
+                        </w:p>
+                        <w:sdt>
+                          <w:sdtPr>
+                            <w:rPr>
+                              <w:smallCaps/>
+                              <w:color w:val="44546A" w:themeColor="text2"/>
+                              <w:sz w:val="36"/>
+                              <w:szCs w:val="36"/>
+                            </w:rPr>
+                            <w:alias w:val="Subtítulo"/>
+                            <w:tag w:val=""/>
+                            <w:id w:val="1615247542"/>
+                            <w:dataBinding w:prefixMappings="xmlns:ns0='http://purl.org/dc/elements/1.1/' xmlns:ns1='http://schemas.openxmlformats.org/package/2006/metadata/core-properties' " w:xpath="/ns1:coreProperties[1]/ns0:subject[1]" w:storeItemID="{6C3C8BC8-F283-45AE-878A-BAB7291924A1}"/>
+                            <w:text/>
+                          </w:sdtPr>
+                          <w:sdtContent>
+                            <w:p>
+                              <w:pPr>
+                                <w:pStyle w:val="Sinespaciado"/>
+                                <w:jc w:val="right"/>
+                                <w:rPr>
+                                  <w:smallCaps/>
+                                  <w:color w:val="44546A" w:themeColor="text2"/>
+                                  <w:sz w:val="36"/>
+                                  <w:szCs w:val="36"/>
+                                </w:rPr>
+                              </w:pPr>
+                              <w:r>
+                                <w:rPr>
+                                  <w:smallCaps/>
+                                  <w:color w:val="44546A" w:themeColor="text2"/>
+                                  <w:sz w:val="36"/>
+                                  <w:szCs w:val="36"/>
+                                </w:rPr>
+                                <w:t xml:space="preserve">Realización de un juego tipo </w:t>
+                              </w:r>
+                              <w:proofErr w:type="spellStart"/>
+                              <w:r>
+                                <w:rPr>
+                                  <w:smallCaps/>
+                                  <w:color w:val="44546A" w:themeColor="text2"/>
+                                  <w:sz w:val="36"/>
+                                  <w:szCs w:val="36"/>
+                                </w:rPr>
+                                <w:t>zelda</w:t>
+                              </w:r>
+                              <w:proofErr w:type="spellEnd"/>
+                              <w:r>
+                                <w:rPr>
+                                  <w:smallCaps/>
+                                  <w:color w:val="44546A" w:themeColor="text2"/>
+                                  <w:sz w:val="36"/>
+                                  <w:szCs w:val="36"/>
+                                </w:rPr>
+                                <w:t xml:space="preserve"> con que tiene varios   personajes, música, objetos </w:t>
+                              </w:r>
+                              <w:proofErr w:type="spellStart"/>
+                              <w:r>
+                                <w:rPr>
+                                  <w:smallCaps/>
+                                  <w:color w:val="44546A" w:themeColor="text2"/>
+                                  <w:sz w:val="36"/>
+                                  <w:szCs w:val="36"/>
+                                </w:rPr>
+                                <w:t>interaccionables</w:t>
+                              </w:r>
+                              <w:proofErr w:type="spellEnd"/>
+                              <w:r>
+                                <w:rPr>
+                                  <w:smallCaps/>
+                                  <w:color w:val="44546A" w:themeColor="text2"/>
+                                  <w:sz w:val="36"/>
+                                  <w:szCs w:val="36"/>
+                                </w:rPr>
+                                <w:t xml:space="preserve">, colectables y animados. </w:t>
+                              </w:r>
+                            </w:p>
+                          </w:sdtContent>
+                        </w:sdt>
+                      </w:txbxContent>
+                    </v:textbox>
+                    <w10:wrap type="square" anchorx="page" anchory="page"/>
+                  </v:shape>
+                </w:pict>
+              </mc:Fallback>
+            </mc:AlternateContent>
+          </w:r>
+          <w:r>
+            <w:rPr>
+              <w:noProof/>
+            </w:rPr>
+            <mc:AlternateContent>
+              <mc:Choice Requires="wpg">
+                <w:drawing>
+                  <wp:anchor distT="0" distB="0" distL="114300" distR="114300" simplePos="0" relativeHeight="251659264" behindDoc="0" locked="0" layoutInCell="1" allowOverlap="1">
+                    <wp:simplePos x="0" y="0"/>
+                    <mc:AlternateContent>
+                      <mc:Choice Requires="wp14">
+                        <wp:positionH relativeFrom="page">
+                          <wp14:pctPosHOffset>4500</wp14:pctPosHOffset>
+                        </wp:positionH>
+                      </mc:Choice>
+                      <mc:Fallback>
+                        <wp:positionH relativeFrom="page">
+                          <wp:posOffset>339725</wp:posOffset>
+                        </wp:positionH>
+                      </mc:Fallback>
+                    </mc:AlternateContent>
+                    <wp:positionV relativeFrom="page">
+                      <wp:align>center</wp:align>
+                    </wp:positionV>
+                    <wp:extent cx="228600" cy="9144000"/>
+                    <wp:effectExtent l="0" t="0" r="3175" b="635"/>
+                    <wp:wrapNone/>
+                    <wp:docPr id="114" name="Grupo 114"/>
+                    <wp:cNvGraphicFramePr/>
+                    <a:graphic xmlns:a="http://schemas.openxmlformats.org/drawingml/2006/main">
+                      <a:graphicData uri="http://schemas.microsoft.com/office/word/2010/wordprocessingGroup">
+                        <wpg:wgp>
+                          <wpg:cNvGrpSpPr/>
+                          <wpg:grpSpPr>
+                            <a:xfrm>
+                              <a:off x="0" y="0"/>
+                              <a:ext cx="228600" cy="9144000"/>
+                              <a:chOff x="0" y="0"/>
+                              <a:chExt cx="228600" cy="9144000"/>
+                            </a:xfrm>
+                          </wpg:grpSpPr>
+                          <wps:wsp>
+                            <wps:cNvPr id="115" name="Rectángulo 115"/>
+                            <wps:cNvSpPr/>
+                            <wps:spPr>
+                              <a:xfrm>
+                                <a:off x="0" y="0"/>
+                                <a:ext cx="228600" cy="8782050"/>
+                              </a:xfrm>
+                              <a:prstGeom prst="rect">
+                                <a:avLst/>
+                              </a:prstGeom>
+                              <a:solidFill>
+                                <a:schemeClr val="accent2"/>
+                              </a:solidFill>
+                              <a:ln>
+                                <a:noFill/>
+                              </a:ln>
+                            </wps:spPr>
+                            <wps:style>
+                              <a:lnRef idx="2">
+                                <a:schemeClr val="accent1">
+                                  <a:shade val="50000"/>
+                                </a:schemeClr>
+                              </a:lnRef>
+                              <a:fillRef idx="1">
+                                <a:schemeClr val="accent1"/>
+                              </a:fillRef>
+                              <a:effectRef idx="0">
+                                <a:schemeClr val="accent1"/>
+                              </a:effectRef>
+                              <a:fontRef idx="minor">
+                                <a:schemeClr val="lt1"/>
+                              </a:fontRef>
+                            </wps:style>
+                            <wps:bodyPr rot="0" spcFirstLastPara="0" vertOverflow="overflow" horzOverflow="overflow" vert="horz" wrap="square" lIns="91440" tIns="45720" rIns="91440" bIns="45720" numCol="1" spcCol="0" rtlCol="0" fromWordArt="0" anchor="ctr" anchorCtr="0" forceAA="0" compatLnSpc="1">
+                              <a:prstTxWarp prst="textNoShape">
+                                <a:avLst/>
+                              </a:prstTxWarp>
+                              <a:noAutofit/>
+                            </wps:bodyPr>
+                          </wps:wsp>
+                          <wps:wsp>
+                            <wps:cNvPr id="116" name="Rectángulo 116"/>
+                            <wps:cNvSpPr>
+                              <a:spLocks noChangeAspect="1"/>
+                            </wps:cNvSpPr>
+                            <wps:spPr>
+                              <a:xfrm>
+                                <a:off x="0" y="8915400"/>
+                                <a:ext cx="228600" cy="228600"/>
+                              </a:xfrm>
+                              <a:prstGeom prst="rect">
+                                <a:avLst/>
+                              </a:prstGeom>
+                              <a:solidFill>
+                                <a:schemeClr val="accent1"/>
+                              </a:solidFill>
+                              <a:ln>
+                                <a:noFill/>
+                              </a:ln>
+                            </wps:spPr>
+                            <wps:style>
+                              <a:lnRef idx="2">
+                                <a:schemeClr val="accent1">
+                                  <a:shade val="50000"/>
+                                </a:schemeClr>
+                              </a:lnRef>
+                              <a:fillRef idx="1">
+                                <a:schemeClr val="accent1"/>
+                              </a:fillRef>
+                              <a:effectRef idx="0">
+                                <a:schemeClr val="accent1"/>
+                              </a:effectRef>
+                              <a:fontRef idx="minor">
+                                <a:schemeClr val="lt1"/>
+                              </a:fontRef>
+                            </wps:style>
+                            <wps:bodyPr rot="0" spcFirstLastPara="0" vertOverflow="overflow" horzOverflow="overflow" vert="horz" wrap="square" lIns="91440" tIns="45720" rIns="91440" bIns="45720" numCol="1" spcCol="0" rtlCol="0" fromWordArt="0" anchor="ctr" anchorCtr="0" forceAA="0" compatLnSpc="1">
+                              <a:prstTxWarp prst="textNoShape">
+                                <a:avLst/>
+                              </a:prstTxWarp>
+                              <a:noAutofit/>
+                            </wps:bodyPr>
+                          </wps:wsp>
+                        </wpg:wgp>
+                      </a:graphicData>
+                    </a:graphic>
+                    <wp14:sizeRelH relativeFrom="page">
+                      <wp14:pctWidth>2900</wp14:pctWidth>
+                    </wp14:sizeRelH>
+                    <wp14:sizeRelV relativeFrom="page">
+                      <wp14:pctHeight>90900</wp14:pctHeight>
+                    </wp14:sizeRelV>
+                  </wp:anchor>
+                </w:drawing>
+              </mc:Choice>
+              <mc:Fallback>
+                <w:pict>
+                  <v:group w14:anchorId="3821E90B" id="Grupo 114" o:spid="_x0000_s1026" style="position:absolute;margin-left:0;margin-top:0;width:18pt;height:10in;z-index:251659264;mso-width-percent:29;mso-height-percent:909;mso-left-percent:45;mso-position-horizontal-relative:page;mso-position-vertical:center;mso-position-vertical-relative:page;mso-width-percent:29;mso-height-percent:909;mso-left-percent:45" coordsize="2286,91440" o:gfxdata="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">
+                    <v:rect id="Rectángulo 115" o:spid="_x0000_s1027" style="position:absolute;width:2286;height:87820;visibility:visible;mso-wrap-style:square;v-text-anchor:middle" o:gfxdata="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" fillcolor="#ed7d31 [3205]" stroked="f" strokeweight="1pt"/>
+                    <v:rect id="Rectángulo 116" o:spid="_x0000_s1028" style="position:absolute;top:89154;width:2286;height:2286;visibility:visible;mso-wrap-style:square;v-text-anchor:middle" o:gfxdata="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" fillcolor="#5b9bd5 [3204]" stroked="f" strokeweight="1pt">
+                      <v:path arrowok="t"/>
+                      <o:lock v:ext="edit" aspectratio="t"/>
+                    </v:rect>
+                    <w10:wrap anchorx="page" anchory="page"/>
+                  </v:group>
+                </w:pict>
+              </mc:Fallback>
+            </mc:AlternateContent>
+          </w:r>
+          <w:r>
+            <w:br w:type="page"/>
+          </w:r>
+        </w:p>
+      </w:sdtContent>
+    </w:sdt>
     <w:p>
       <w:pPr>
         <w:pStyle w:val="Ttulo1"/>
@@ -11,6 +1131,7 @@
         </w:numPr>
       </w:pPr>
       <w:r>
+        <w:lastRenderedPageBreak/>
         <w:t>Descripción del juego</w:t>
       </w:r>
       <w:r>
@@ -112,12 +1233,7 @@
         </w:numPr>
       </w:pPr>
       <w:r>
-        <w:t>En la parte superior central hay un indicador de las llaves disponibles, el cual solo se puede ver si estas dentro de la mazmorra, y si estas fuera de la mazmorra será</w:t>
-      </w:r>
-      <w:bookmarkStart w:id="0" w:name="_GoBack"/>
-      <w:bookmarkEnd w:id="0"/>
-      <w:r>
-        <w:t xml:space="preserve"> invisible.</w:t>
+        <w:t>En la parte superior central hay un indicador de las llaves disponibles, el cual solo se puede ver si estas dentro de la mazmorra, y si estas fuera de la mazmorra será invisible.</w:t>
       </w:r>
     </w:p>
     <w:p>
@@ -1007,7 +2123,9 @@
     <w:sectPr>
       <w:pgSz w:w="11906" w:h="16838"/>
       <w:pgMar w:top="1417" w:right="1701" w:bottom="1417" w:left="1701" w:header="708" w:footer="708" w:gutter="0"/>
+      <w:pgNumType w:start="0"/>
       <w:cols w:space="708"/>
+      <w:titlePg/>
       <w:docGrid w:linePitch="360"/>
     </w:sectPr>
   </w:body>
@@ -2293,6 +3411,31 @@
       <w:lang w:eastAsia="es-ES"/>
     </w:rPr>
   </w:style>
+  <w:style w:type="paragraph" w:styleId="Sinespaciado">
+    <w:name w:val="No Spacing"/>
+    <w:link w:val="SinespaciadoCar"/>
+    <w:uiPriority w:val="1"/>
+    <w:qFormat/>
+    <w:rsid w:val="004A3548"/>
+    <w:pPr>
+      <w:spacing w:after="0" w:line="240" w:lineRule="auto"/>
+    </w:pPr>
+    <w:rPr>
+      <w:rFonts w:eastAsiaTheme="minorEastAsia"/>
+      <w:lang w:eastAsia="es-ES"/>
+    </w:rPr>
+  </w:style>
+  <w:style w:type="character" w:customStyle="1" w:styleId="SinespaciadoCar">
+    <w:name w:val="Sin espaciado Car"/>
+    <w:basedOn w:val="Fuentedeprrafopredeter"/>
+    <w:link w:val="Sinespaciado"/>
+    <w:uiPriority w:val="1"/>
+    <w:rsid w:val="004A3548"/>
+    <w:rPr>
+      <w:rFonts w:eastAsiaTheme="minorEastAsia"/>
+      <w:lang w:eastAsia="es-ES"/>
+    </w:rPr>
+  </w:style>
 </w:styles>
 </file>
 
@@ -2555,4 +3698,23 @@
     </a:ext>
   </a:extLst>
 </a:theme>
+</file>
+
+<file path=customXml/item1.xml><?xml version="1.0" encoding="utf-8"?>
+<CoverPageProperties xmlns="http://schemas.microsoft.com/office/2006/coverPageProps">
+  <PublishDate>2016-01-24T00:00:00</PublishDate>
+  <Abstract/>
+  <CompanyAddress/>
+  <CompanyPhone/>
+  <CompanyFax/>
+  <CompanyEmail/>
+</CoverPageProperties>
+</file>
+
+<file path=customXml/itemProps1.xml><?xml version="1.0" encoding="utf-8"?>
+<ds:datastoreItem xmlns:ds="http://schemas.openxmlformats.org/officeDocument/2006/customXml" ds:itemID="{55AF091B-3C7A-41E3-B477-F2FDAA23CFDA}">
+  <ds:schemaRefs>
+    <ds:schemaRef ds:uri="http://schemas.microsoft.com/office/2006/coverPageProps"/>
+  </ds:schemaRefs>
+</ds:datastoreItem>
 </file>
</xml_diff>

<commit_message>
Informe terminado y en pdf para subir
</commit_message>
<xml_diff>
--- a/Informe.docx
+++ b/Informe.docx
@@ -10,12 +10,14 @@
           <w:docPartUnique/>
         </w:docPartObj>
       </w:sdtPr>
+      <w:sdtEndPr/>
       <w:sdtContent>
         <w:p/>
         <w:p>
           <w:r>
             <w:rPr>
               <w:noProof/>
+              <w:lang w:eastAsia="es-ES"/>
             </w:rPr>
             <mc:AlternateContent>
               <mc:Choice Requires="wps">
@@ -73,8 +75,19 @@
                                     <w:sz w:val="28"/>
                                     <w:szCs w:val="28"/>
                                   </w:rPr>
-                                  <w:t>Alejandro Fernández Herrero -</w:t>
+                                  <w:t xml:space="preserve">Alejandro Fernández Herrero </w:t>
                                 </w:r>
+                                <w:r>
+                                  <w:rPr>
+                                    <w:caps/>
+                                    <w:color w:val="262626" w:themeColor="text1" w:themeTint="D9"/>
+                                    <w:sz w:val="28"/>
+                                    <w:szCs w:val="28"/>
+                                  </w:rPr>
+                                  <w:t>–UO231537</w:t>
+                                </w:r>
+                                <w:bookmarkStart w:id="0" w:name="_GoBack"/>
+                                <w:bookmarkEnd w:id="0"/>
                               </w:p>
                               <w:p>
                                 <w:pPr>
@@ -166,7 +179,6 @@
                     <v:path gradientshapeok="t" o:connecttype="rect"/>
                   </v:shapetype>
                   <v:shape id="Cuadro de texto 1" o:spid="_x0000_s1026" type="#_x0000_t202" style="position:absolute;margin-left:16.4pt;margin-top:592.15pt;width:441.8pt;height:89.45pt;z-index:251664384;visibility:visible;mso-wrap-style:square;mso-width-percent:0;mso-height-percent:0;mso-wrap-distance-left:9pt;mso-wrap-distance-top:0;mso-wrap-distance-right:9pt;mso-wrap-distance-bottom:0;mso-position-horizontal:absolute;mso-position-horizontal-relative:text;mso-position-vertical:absolute;mso-position-vertical-relative:text;mso-width-percent:0;mso-height-percent:0;mso-width-relative:margin;mso-height-relative:margin;v-text-anchor:top" o:gfxdata="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" filled="f" strokeweight=".5pt">
-                    <v:fill o:detectmouseclick="t"/>
                     <v:textbox>
                       <w:txbxContent>
                         <w:p>
@@ -187,8 +199,19 @@
                               <w:sz w:val="28"/>
                               <w:szCs w:val="28"/>
                             </w:rPr>
-                            <w:t>Alejandro Fernández Herrero -</w:t>
+                            <w:t xml:space="preserve">Alejandro Fernández Herrero </w:t>
                           </w:r>
+                          <w:r>
+                            <w:rPr>
+                              <w:caps/>
+                              <w:color w:val="262626" w:themeColor="text1" w:themeTint="D9"/>
+                              <w:sz w:val="28"/>
+                              <w:szCs w:val="28"/>
+                            </w:rPr>
+                            <w:t>–UO231537</w:t>
+                          </w:r>
+                          <w:bookmarkStart w:id="1" w:name="_GoBack"/>
+                          <w:bookmarkEnd w:id="1"/>
                         </w:p>
                         <w:p>
                           <w:pPr>
@@ -263,6 +286,7 @@
           <w:r>
             <w:rPr>
               <w:noProof/>
+              <w:lang w:eastAsia="es-ES"/>
             </w:rPr>
             <mc:AlternateContent>
               <mc:Choice Requires="wps">
@@ -351,6 +375,7 @@
                                     <w:calendar w:val="gregorian"/>
                                   </w:date>
                                 </w:sdtPr>
+                                <w:sdtEndPr/>
                                 <w:sdtContent>
                                   <w:p>
                                     <w:pPr>
@@ -454,6 +479,7 @@
           <w:r>
             <w:rPr>
               <w:noProof/>
+              <w:lang w:eastAsia="es-ES"/>
             </w:rPr>
             <mc:AlternateContent>
               <mc:Choice Requires="wps">
@@ -631,6 +657,7 @@
           <w:r>
             <w:rPr>
               <w:noProof/>
+              <w:lang w:eastAsia="es-ES"/>
             </w:rPr>
             <mc:AlternateContent>
               <mc:Choice Requires="wps">
@@ -725,6 +752,7 @@
                                     <w:dataBinding w:prefixMappings="xmlns:ns0='http://purl.org/dc/elements/1.1/' xmlns:ns1='http://schemas.openxmlformats.org/package/2006/metadata/core-properties' " w:xpath="/ns1:coreProperties[1]/ns0:title[1]" w:storeItemID="{6C3C8BC8-F283-45AE-878A-BAB7291924A1}"/>
                                     <w:text w:multiLine="1"/>
                                   </w:sdtPr>
+                                  <w:sdtEndPr/>
                                   <w:sdtContent>
                                     <w:r>
                                       <w:rPr>
@@ -752,6 +780,7 @@
                                   <w:dataBinding w:prefixMappings="xmlns:ns0='http://purl.org/dc/elements/1.1/' xmlns:ns1='http://schemas.openxmlformats.org/package/2006/metadata/core-properties' " w:xpath="/ns1:coreProperties[1]/ns0:subject[1]" w:storeItemID="{6C3C8BC8-F283-45AE-878A-BAB7291924A1}"/>
                                   <w:text/>
                                 </w:sdtPr>
+                                <w:sdtEndPr/>
                                 <w:sdtContent>
                                   <w:p>
                                     <w:pPr>
@@ -811,7 +840,7 @@
                                         <w:sz w:val="36"/>
                                         <w:szCs w:val="36"/>
                                       </w:rPr>
-                                      <w:t xml:space="preserve">, colectables y animados. </w:t>
+                                      <w:t>, colectables y animados.</w:t>
                                     </w:r>
                                   </w:p>
                                 </w:sdtContent>
@@ -866,6 +895,7 @@
                               <w:dataBinding w:prefixMappings="xmlns:ns0='http://purl.org/dc/elements/1.1/' xmlns:ns1='http://schemas.openxmlformats.org/package/2006/metadata/core-properties' " w:xpath="/ns1:coreProperties[1]/ns0:title[1]" w:storeItemID="{6C3C8BC8-F283-45AE-878A-BAB7291924A1}"/>
                               <w:text w:multiLine="1"/>
                             </w:sdtPr>
+                            <w:sdtEndPr/>
                             <w:sdtContent>
                               <w:r>
                                 <w:rPr>
@@ -893,6 +923,7 @@
                             <w:dataBinding w:prefixMappings="xmlns:ns0='http://purl.org/dc/elements/1.1/' xmlns:ns1='http://schemas.openxmlformats.org/package/2006/metadata/core-properties' " w:xpath="/ns1:coreProperties[1]/ns0:subject[1]" w:storeItemID="{6C3C8BC8-F283-45AE-878A-BAB7291924A1}"/>
                             <w:text/>
                           </w:sdtPr>
+                          <w:sdtEndPr/>
                           <w:sdtContent>
                             <w:p>
                               <w:pPr>
@@ -952,7 +983,7 @@
                                   <w:sz w:val="36"/>
                                   <w:szCs w:val="36"/>
                                 </w:rPr>
-                                <w:t xml:space="preserve">, colectables y animados. </w:t>
+                                <w:t>, colectables y animados.</w:t>
                               </w:r>
                             </w:p>
                           </w:sdtContent>
@@ -968,6 +999,7 @@
           <w:r>
             <w:rPr>
               <w:noProof/>
+              <w:lang w:eastAsia="es-ES"/>
             </w:rPr>
             <mc:AlternateContent>
               <mc:Choice Requires="wpg">

</xml_diff>

<commit_message>
Puesto enlace en el informe
</commit_message>
<xml_diff>
--- a/Informe.docx
+++ b/Informe.docx
@@ -1195,7 +1195,39 @@
         <w:t xml:space="preserve">El objetivo del juego es conseguir derrotar a un enemigo jefe. </w:t>
       </w:r>
     </w:p>
-    <w:p/>
+    <w:p>
+      <w:r>
+        <w:t xml:space="preserve">En el siguiente enlace se podré ver un vídeo de un </w:t>
+      </w:r>
+      <w:proofErr w:type="spellStart"/>
+      <w:r>
+        <w:t>gameplay</w:t>
+      </w:r>
+      <w:proofErr w:type="spellEnd"/>
+      <w:r>
+        <w:t xml:space="preserve"> del juego, para ver la forma más rápida de pasarse el juego.</w:t>
+      </w:r>
+    </w:p>
+    <w:p>
+      <w:r>
+        <w:tab/>
+      </w:r>
+      <w:hyperlink r:id="rId6" w:history="1">
+        <w:r>
+          <w:rPr>
+            <w:rStyle w:val="Hipervnculo"/>
+            <w:rFonts w:ascii="Helvetica" w:hAnsi="Helvetica" w:cs="Helvetica"/>
+            <w:color w:val="4078C0"/>
+            <w:shd w:val="clear" w:color="auto" w:fill="FFFFFF"/>
+          </w:rPr>
+          <w:t>https://db.tt/U4my9g2F</w:t>
+        </w:r>
+      </w:hyperlink>
+    </w:p>
+    <w:p>
+      <w:bookmarkStart w:id="0" w:name="_GoBack"/>
+      <w:bookmarkEnd w:id="0"/>
+    </w:p>
     <w:p>
       <w:pPr>
         <w:pStyle w:val="Ttulo1"/>
@@ -1320,7 +1352,11 @@
     </w:p>
     <w:p>
       <w:r>
-        <w:t xml:space="preserve">Además el personaje también puede atacar, posee un ataque con espada, por defecto, en la tecla M. Y también tiene otro ataque en la letra K, el arma de éste último ataque se puede elegir entre las que se enumerarán a continuación. El arma activa aparece indicado en la parte superior derecha de la pantalla, y para cambiar de arma solo hay que pulsar en el menú de Ítems, abajo a la izquierda, y seleccionar el arma que se desea. </w:t>
+        <w:t xml:space="preserve">Además el personaje también puede atacar, posee un ataque con espada, por defecto, en la tecla M. Y también tiene otro ataque en la letra K, el arma de éste último ataque se puede </w:t>
+      </w:r>
+      <w:r>
+        <w:lastRenderedPageBreak/>
+        <w:t xml:space="preserve">elegir entre las que se enumerarán a continuación. El arma activa aparece indicado en la parte superior derecha de la pantalla, y para cambiar de arma solo hay que pulsar en el menú de Ítems, abajo a la izquierda, y seleccionar el arma que se desea. </w:t>
       </w:r>
     </w:p>
     <w:p>
@@ -1332,7 +1368,6 @@
         </w:numPr>
       </w:pPr>
       <w:r>
-        <w:lastRenderedPageBreak/>
         <w:t>Armas</w:t>
       </w:r>
     </w:p>
@@ -1666,8 +1701,6 @@
           <w:b/>
         </w:rPr>
       </w:pPr>
-      <w:bookmarkStart w:id="0" w:name="_GoBack"/>
-      <w:bookmarkEnd w:id="0"/>
     </w:p>
     <w:p>
       <w:pPr>
@@ -1727,6 +1760,7 @@
         <w:rPr>
           <w:b/>
         </w:rPr>
+        <w:lastRenderedPageBreak/>
         <w:t xml:space="preserve">Puertas: </w:t>
       </w:r>
       <w:r>
@@ -3425,6 +3459,18 @@
       <w:lang w:eastAsia="es-ES"/>
     </w:rPr>
   </w:style>
+  <w:style w:type="character" w:styleId="Hipervnculo">
+    <w:name w:val="Hyperlink"/>
+    <w:basedOn w:val="Fuentedeprrafopredeter"/>
+    <w:uiPriority w:val="99"/>
+    <w:semiHidden/>
+    <w:unhideWhenUsed/>
+    <w:rsid w:val="004B6145"/>
+    <w:rPr>
+      <w:color w:val="0000FF"/>
+      <w:u w:val="single"/>
+    </w:rPr>
+  </w:style>
 </w:styles>
 </file>
 

</xml_diff>